<commit_message>
Documentation ready for techincal specification
</commit_message>
<xml_diff>
--- a/doc/TeamDocumentation.docx
+++ b/doc/TeamDocumentation.docx
@@ -6,6 +6,7 @@
       <w:pPr>
         <w:widowControl/>
         <w:suppressAutoHyphens w:val="0"/>
+        <w:spacing w:line="480" w:lineRule="auto"/>
         <w:jc w:val="center"/>
         <w:rPr>
           <w:b/>
@@ -26,6 +27,7 @@
       <w:pPr>
         <w:widowControl/>
         <w:suppressAutoHyphens w:val="0"/>
+        <w:spacing w:line="480" w:lineRule="auto"/>
         <w:jc w:val="center"/>
       </w:pPr>
       <w:r>
@@ -36,244 +38,279 @@
       <w:pPr>
         <w:widowControl/>
         <w:suppressAutoHyphens w:val="0"/>
-        <w:jc w:val="center"/>
-      </w:pPr>
-    </w:p>
-    <w:p>
-      <w:pPr>
-        <w:widowControl/>
-        <w:suppressAutoHyphens w:val="0"/>
-        <w:jc w:val="center"/>
-      </w:pPr>
-    </w:p>
-    <w:p>
-      <w:pPr>
-        <w:widowControl/>
-        <w:suppressAutoHyphens w:val="0"/>
-        <w:jc w:val="center"/>
-      </w:pPr>
-    </w:p>
-    <w:p>
-      <w:pPr>
-        <w:widowControl/>
-        <w:suppressAutoHyphens w:val="0"/>
-        <w:jc w:val="center"/>
-      </w:pPr>
-    </w:p>
-    <w:p>
-      <w:pPr>
-        <w:widowControl/>
-        <w:suppressAutoHyphens w:val="0"/>
-        <w:jc w:val="center"/>
-      </w:pPr>
-    </w:p>
-    <w:p>
-      <w:pPr>
-        <w:widowControl/>
-        <w:suppressAutoHyphens w:val="0"/>
-        <w:jc w:val="center"/>
-      </w:pPr>
-    </w:p>
-    <w:p>
-      <w:pPr>
-        <w:widowControl/>
-        <w:suppressAutoHyphens w:val="0"/>
-        <w:jc w:val="center"/>
-      </w:pPr>
-    </w:p>
-    <w:p>
-      <w:pPr>
-        <w:widowControl/>
-        <w:suppressAutoHyphens w:val="0"/>
-        <w:jc w:val="center"/>
-      </w:pPr>
-    </w:p>
-    <w:p>
-      <w:pPr>
-        <w:widowControl/>
-        <w:suppressAutoHyphens w:val="0"/>
-        <w:jc w:val="center"/>
-      </w:pPr>
-    </w:p>
-    <w:p>
-      <w:pPr>
-        <w:widowControl/>
-        <w:suppressAutoHyphens w:val="0"/>
-        <w:jc w:val="center"/>
-      </w:pPr>
-    </w:p>
-    <w:p>
-      <w:pPr>
-        <w:widowControl/>
-        <w:suppressAutoHyphens w:val="0"/>
-        <w:jc w:val="center"/>
-      </w:pPr>
-    </w:p>
-    <w:p>
-      <w:pPr>
-        <w:widowControl/>
-        <w:suppressAutoHyphens w:val="0"/>
-        <w:jc w:val="center"/>
-      </w:pPr>
-    </w:p>
-    <w:p>
-      <w:pPr>
-        <w:widowControl/>
-        <w:suppressAutoHyphens w:val="0"/>
-        <w:jc w:val="center"/>
-      </w:pPr>
-    </w:p>
-    <w:p>
-      <w:pPr>
-        <w:widowControl/>
-        <w:suppressAutoHyphens w:val="0"/>
-        <w:jc w:val="center"/>
-      </w:pPr>
-    </w:p>
-    <w:p>
-      <w:pPr>
-        <w:widowControl/>
-        <w:suppressAutoHyphens w:val="0"/>
-        <w:jc w:val="center"/>
-      </w:pPr>
-    </w:p>
-    <w:p>
-      <w:pPr>
-        <w:widowControl/>
-        <w:suppressAutoHyphens w:val="0"/>
-        <w:jc w:val="center"/>
-      </w:pPr>
-    </w:p>
-    <w:p>
-      <w:pPr>
-        <w:widowControl/>
-        <w:suppressAutoHyphens w:val="0"/>
-        <w:jc w:val="center"/>
-      </w:pPr>
-    </w:p>
-    <w:p>
-      <w:pPr>
-        <w:widowControl/>
-        <w:suppressAutoHyphens w:val="0"/>
-        <w:jc w:val="center"/>
-      </w:pPr>
-    </w:p>
-    <w:p>
-      <w:pPr>
-        <w:widowControl/>
-        <w:suppressAutoHyphens w:val="0"/>
-        <w:jc w:val="center"/>
-      </w:pPr>
-    </w:p>
-    <w:p>
-      <w:pPr>
-        <w:widowControl/>
-        <w:suppressAutoHyphens w:val="0"/>
-        <w:jc w:val="center"/>
-      </w:pPr>
-    </w:p>
-    <w:p>
-      <w:pPr>
-        <w:widowControl/>
-        <w:suppressAutoHyphens w:val="0"/>
-        <w:jc w:val="center"/>
-      </w:pPr>
-    </w:p>
-    <w:p>
-      <w:pPr>
-        <w:widowControl/>
-        <w:suppressAutoHyphens w:val="0"/>
-        <w:jc w:val="center"/>
-      </w:pPr>
-    </w:p>
-    <w:p>
-      <w:pPr>
-        <w:widowControl/>
-        <w:suppressAutoHyphens w:val="0"/>
-        <w:jc w:val="center"/>
-      </w:pPr>
-    </w:p>
-    <w:p>
-      <w:pPr>
-        <w:widowControl/>
-        <w:suppressAutoHyphens w:val="0"/>
-        <w:jc w:val="center"/>
-      </w:pPr>
-    </w:p>
-    <w:p>
-      <w:pPr>
-        <w:widowControl/>
-        <w:suppressAutoHyphens w:val="0"/>
-        <w:jc w:val="center"/>
-      </w:pPr>
-    </w:p>
-    <w:p>
-      <w:pPr>
-        <w:widowControl/>
-        <w:suppressAutoHyphens w:val="0"/>
-        <w:jc w:val="center"/>
-      </w:pPr>
-    </w:p>
-    <w:p>
-      <w:pPr>
-        <w:widowControl/>
-        <w:suppressAutoHyphens w:val="0"/>
-        <w:jc w:val="center"/>
-      </w:pPr>
-    </w:p>
-    <w:p>
-      <w:pPr>
-        <w:widowControl/>
-        <w:suppressAutoHyphens w:val="0"/>
-        <w:jc w:val="center"/>
-      </w:pPr>
-    </w:p>
-    <w:p>
-      <w:pPr>
-        <w:widowControl/>
-        <w:suppressAutoHyphens w:val="0"/>
-        <w:jc w:val="center"/>
-      </w:pPr>
-    </w:p>
-    <w:p>
-      <w:pPr>
-        <w:widowControl/>
-        <w:suppressAutoHyphens w:val="0"/>
-        <w:jc w:val="center"/>
-      </w:pPr>
-    </w:p>
-    <w:p>
-      <w:pPr>
-        <w:widowControl/>
-        <w:suppressAutoHyphens w:val="0"/>
-        <w:jc w:val="center"/>
-      </w:pPr>
-    </w:p>
-    <w:p>
-      <w:pPr>
-        <w:widowControl/>
-        <w:suppressAutoHyphens w:val="0"/>
-        <w:jc w:val="center"/>
-      </w:pPr>
-    </w:p>
-    <w:p>
-      <w:pPr>
-        <w:widowControl/>
-        <w:suppressAutoHyphens w:val="0"/>
-        <w:jc w:val="center"/>
-      </w:pPr>
-    </w:p>
-    <w:p>
-      <w:pPr>
-        <w:widowControl/>
-        <w:suppressAutoHyphens w:val="0"/>
-        <w:jc w:val="center"/>
-      </w:pPr>
-    </w:p>
-    <w:p>
-      <w:pPr>
-        <w:widowControl/>
-        <w:suppressAutoHyphens w:val="0"/>
+        <w:spacing w:line="480" w:lineRule="auto"/>
+        <w:jc w:val="center"/>
+      </w:pPr>
+    </w:p>
+    <w:p>
+      <w:pPr>
+        <w:widowControl/>
+        <w:suppressAutoHyphens w:val="0"/>
+        <w:spacing w:line="480" w:lineRule="auto"/>
+        <w:jc w:val="center"/>
+      </w:pPr>
+    </w:p>
+    <w:p>
+      <w:pPr>
+        <w:widowControl/>
+        <w:suppressAutoHyphens w:val="0"/>
+        <w:spacing w:line="480" w:lineRule="auto"/>
+        <w:jc w:val="center"/>
+      </w:pPr>
+    </w:p>
+    <w:p>
+      <w:pPr>
+        <w:widowControl/>
+        <w:suppressAutoHyphens w:val="0"/>
+        <w:spacing w:line="480" w:lineRule="auto"/>
+        <w:jc w:val="center"/>
+      </w:pPr>
+    </w:p>
+    <w:p>
+      <w:pPr>
+        <w:widowControl/>
+        <w:suppressAutoHyphens w:val="0"/>
+        <w:spacing w:line="480" w:lineRule="auto"/>
+        <w:jc w:val="center"/>
+      </w:pPr>
+    </w:p>
+    <w:p>
+      <w:pPr>
+        <w:widowControl/>
+        <w:suppressAutoHyphens w:val="0"/>
+        <w:spacing w:line="480" w:lineRule="auto"/>
+        <w:jc w:val="center"/>
+      </w:pPr>
+    </w:p>
+    <w:p>
+      <w:pPr>
+        <w:widowControl/>
+        <w:suppressAutoHyphens w:val="0"/>
+        <w:spacing w:line="480" w:lineRule="auto"/>
+        <w:jc w:val="center"/>
+      </w:pPr>
+    </w:p>
+    <w:p>
+      <w:pPr>
+        <w:widowControl/>
+        <w:suppressAutoHyphens w:val="0"/>
+        <w:spacing w:line="480" w:lineRule="auto"/>
+        <w:jc w:val="center"/>
+      </w:pPr>
+    </w:p>
+    <w:p>
+      <w:pPr>
+        <w:widowControl/>
+        <w:suppressAutoHyphens w:val="0"/>
+        <w:spacing w:line="480" w:lineRule="auto"/>
+        <w:jc w:val="center"/>
+      </w:pPr>
+    </w:p>
+    <w:p>
+      <w:pPr>
+        <w:widowControl/>
+        <w:suppressAutoHyphens w:val="0"/>
+        <w:spacing w:line="480" w:lineRule="auto"/>
+        <w:jc w:val="center"/>
+      </w:pPr>
+    </w:p>
+    <w:p>
+      <w:pPr>
+        <w:widowControl/>
+        <w:suppressAutoHyphens w:val="0"/>
+        <w:spacing w:line="480" w:lineRule="auto"/>
+        <w:jc w:val="center"/>
+      </w:pPr>
+    </w:p>
+    <w:p>
+      <w:pPr>
+        <w:widowControl/>
+        <w:suppressAutoHyphens w:val="0"/>
+        <w:spacing w:line="480" w:lineRule="auto"/>
+        <w:jc w:val="center"/>
+      </w:pPr>
+    </w:p>
+    <w:p>
+      <w:pPr>
+        <w:widowControl/>
+        <w:suppressAutoHyphens w:val="0"/>
+        <w:spacing w:line="480" w:lineRule="auto"/>
+        <w:jc w:val="center"/>
+      </w:pPr>
+    </w:p>
+    <w:p>
+      <w:pPr>
+        <w:widowControl/>
+        <w:suppressAutoHyphens w:val="0"/>
+        <w:spacing w:line="480" w:lineRule="auto"/>
+        <w:jc w:val="center"/>
+      </w:pPr>
+    </w:p>
+    <w:p>
+      <w:pPr>
+        <w:widowControl/>
+        <w:suppressAutoHyphens w:val="0"/>
+        <w:spacing w:line="480" w:lineRule="auto"/>
+        <w:jc w:val="center"/>
+      </w:pPr>
+    </w:p>
+    <w:p>
+      <w:pPr>
+        <w:widowControl/>
+        <w:suppressAutoHyphens w:val="0"/>
+        <w:spacing w:line="480" w:lineRule="auto"/>
+        <w:jc w:val="center"/>
+      </w:pPr>
+    </w:p>
+    <w:p>
+      <w:pPr>
+        <w:widowControl/>
+        <w:suppressAutoHyphens w:val="0"/>
+        <w:spacing w:line="480" w:lineRule="auto"/>
+        <w:jc w:val="center"/>
+      </w:pPr>
+    </w:p>
+    <w:p>
+      <w:pPr>
+        <w:widowControl/>
+        <w:suppressAutoHyphens w:val="0"/>
+        <w:spacing w:line="480" w:lineRule="auto"/>
+        <w:jc w:val="center"/>
+      </w:pPr>
+    </w:p>
+    <w:p>
+      <w:pPr>
+        <w:widowControl/>
+        <w:suppressAutoHyphens w:val="0"/>
+        <w:spacing w:line="480" w:lineRule="auto"/>
+        <w:jc w:val="center"/>
+      </w:pPr>
+    </w:p>
+    <w:p>
+      <w:pPr>
+        <w:widowControl/>
+        <w:suppressAutoHyphens w:val="0"/>
+        <w:spacing w:line="480" w:lineRule="auto"/>
+        <w:jc w:val="center"/>
+      </w:pPr>
+    </w:p>
+    <w:p>
+      <w:pPr>
+        <w:widowControl/>
+        <w:suppressAutoHyphens w:val="0"/>
+        <w:spacing w:line="480" w:lineRule="auto"/>
+        <w:jc w:val="center"/>
+      </w:pPr>
+    </w:p>
+    <w:p>
+      <w:pPr>
+        <w:widowControl/>
+        <w:suppressAutoHyphens w:val="0"/>
+        <w:spacing w:line="480" w:lineRule="auto"/>
+        <w:jc w:val="center"/>
+      </w:pPr>
+    </w:p>
+    <w:p>
+      <w:pPr>
+        <w:widowControl/>
+        <w:suppressAutoHyphens w:val="0"/>
+        <w:spacing w:line="480" w:lineRule="auto"/>
+        <w:jc w:val="center"/>
+      </w:pPr>
+    </w:p>
+    <w:p>
+      <w:pPr>
+        <w:widowControl/>
+        <w:suppressAutoHyphens w:val="0"/>
+        <w:spacing w:line="480" w:lineRule="auto"/>
+        <w:jc w:val="center"/>
+      </w:pPr>
+    </w:p>
+    <w:p>
+      <w:pPr>
+        <w:widowControl/>
+        <w:suppressAutoHyphens w:val="0"/>
+        <w:spacing w:line="480" w:lineRule="auto"/>
+        <w:jc w:val="center"/>
+      </w:pPr>
+    </w:p>
+    <w:p>
+      <w:pPr>
+        <w:widowControl/>
+        <w:suppressAutoHyphens w:val="0"/>
+        <w:spacing w:line="480" w:lineRule="auto"/>
+        <w:jc w:val="center"/>
+      </w:pPr>
+    </w:p>
+    <w:p>
+      <w:pPr>
+        <w:widowControl/>
+        <w:suppressAutoHyphens w:val="0"/>
+        <w:spacing w:line="480" w:lineRule="auto"/>
+        <w:jc w:val="center"/>
+      </w:pPr>
+    </w:p>
+    <w:p>
+      <w:pPr>
+        <w:widowControl/>
+        <w:suppressAutoHyphens w:val="0"/>
+        <w:spacing w:line="480" w:lineRule="auto"/>
+        <w:jc w:val="center"/>
+      </w:pPr>
+    </w:p>
+    <w:p>
+      <w:pPr>
+        <w:widowControl/>
+        <w:suppressAutoHyphens w:val="0"/>
+        <w:spacing w:line="480" w:lineRule="auto"/>
+        <w:jc w:val="center"/>
+      </w:pPr>
+    </w:p>
+    <w:p>
+      <w:pPr>
+        <w:widowControl/>
+        <w:suppressAutoHyphens w:val="0"/>
+        <w:spacing w:line="480" w:lineRule="auto"/>
+        <w:jc w:val="center"/>
+      </w:pPr>
+    </w:p>
+    <w:p>
+      <w:pPr>
+        <w:widowControl/>
+        <w:suppressAutoHyphens w:val="0"/>
+        <w:spacing w:line="480" w:lineRule="auto"/>
+        <w:jc w:val="center"/>
+      </w:pPr>
+    </w:p>
+    <w:p>
+      <w:pPr>
+        <w:widowControl/>
+        <w:suppressAutoHyphens w:val="0"/>
+        <w:spacing w:line="480" w:lineRule="auto"/>
+        <w:jc w:val="center"/>
+      </w:pPr>
+    </w:p>
+    <w:p>
+      <w:pPr>
+        <w:widowControl/>
+        <w:suppressAutoHyphens w:val="0"/>
+        <w:spacing w:line="480" w:lineRule="auto"/>
+        <w:jc w:val="center"/>
+      </w:pPr>
+    </w:p>
+    <w:p>
+      <w:pPr>
+        <w:widowControl/>
+        <w:suppressAutoHyphens w:val="0"/>
+        <w:spacing w:line="480" w:lineRule="auto"/>
+        <w:jc w:val="center"/>
+      </w:pPr>
+    </w:p>
+    <w:p>
+      <w:pPr>
+        <w:widowControl/>
+        <w:suppressAutoHyphens w:val="0"/>
+        <w:spacing w:line="480" w:lineRule="auto"/>
         <w:jc w:val="center"/>
         <w:rPr>
           <w:sz w:val="26"/>
@@ -285,55 +322,14 @@
           <w:sz w:val="26"/>
           <w:szCs w:val="26"/>
         </w:rPr>
-        <w:t>Trevor Chipley,</w:t>
-      </w:r>
-      <w:r>
-        <w:rPr>
-          <w:sz w:val="26"/>
-          <w:szCs w:val="26"/>
-        </w:rPr>
-        <w:t xml:space="preserve"> </w:t>
-      </w:r>
-      <w:r>
-        <w:rPr>
-          <w:sz w:val="26"/>
-          <w:szCs w:val="26"/>
-        </w:rPr>
-        <w:t>Michael Costa</w:t>
-      </w:r>
-      <w:r>
-        <w:rPr>
-          <w:sz w:val="26"/>
-          <w:szCs w:val="26"/>
-        </w:rPr>
-        <w:t xml:space="preserve">, </w:t>
-      </w:r>
-      <w:r>
-        <w:rPr>
-          <w:sz w:val="26"/>
-          <w:szCs w:val="26"/>
-        </w:rPr>
-        <w:t>Alex Good</w:t>
-      </w:r>
-      <w:r>
-        <w:rPr>
-          <w:sz w:val="26"/>
-          <w:szCs w:val="26"/>
-        </w:rPr>
-        <w:t xml:space="preserve">, </w:t>
-      </w:r>
-      <w:r>
-        <w:rPr>
-          <w:sz w:val="26"/>
-          <w:szCs w:val="26"/>
-        </w:rPr>
-        <w:t>Zack Peterson</w:t>
-      </w:r>
-    </w:p>
-    <w:p>
-      <w:pPr>
-        <w:widowControl/>
-        <w:suppressAutoHyphens w:val="0"/>
+        <w:t>Trevor Chipley, Michael Costa, Alex Good, Zack Peterson</w:t>
+      </w:r>
+    </w:p>
+    <w:p>
+      <w:pPr>
+        <w:widowControl/>
+        <w:suppressAutoHyphens w:val="0"/>
+        <w:spacing w:line="480" w:lineRule="auto"/>
         <w:jc w:val="center"/>
       </w:pPr>
       <w:r>
@@ -344,6 +340,7 @@
       <w:pPr>
         <w:widowControl/>
         <w:suppressAutoHyphens w:val="0"/>
+        <w:spacing w:line="480" w:lineRule="auto"/>
         <w:jc w:val="center"/>
       </w:pPr>
       <w:r>
@@ -370,6 +367,7 @@
       <w:pPr>
         <w:widowControl/>
         <w:suppressAutoHyphens w:val="0"/>
+        <w:spacing w:line="480" w:lineRule="auto"/>
         <w:rPr>
           <w:b/>
         </w:rPr>
@@ -383,7 +381,7 @@
     </w:p>
     <w:p>
       <w:pPr>
-        <w:spacing w:line="360" w:lineRule="auto"/>
+        <w:spacing w:line="480" w:lineRule="auto"/>
         <w:rPr>
           <w:b/>
           <w:sz w:val="32"/>
@@ -394,29 +392,22 @@
           <w:b/>
           <w:sz w:val="32"/>
         </w:rPr>
+        <w:lastRenderedPageBreak/>
         <w:t>1 Abstract</w:t>
       </w:r>
     </w:p>
     <w:p>
       <w:pPr>
-        <w:spacing w:line="360" w:lineRule="auto"/>
+        <w:spacing w:line="480" w:lineRule="auto"/>
       </w:pPr>
       <w:r>
         <w:tab/>
-        <w:t xml:space="preserve">The web movie database search Android application is designed to provide the user unique options when searching for a movie to watch. This application provides normal search criteria such as genre, director, and rating, however it provides a unique weighted actor search. The actor search provides the ability for the user to rank actors that the user wants to see in the movie and actors the user does not want to see in the movie. The application considers the user rankings of favorable and unfavorable actors, along with a combination of other possible search options, and returns movie results that best fit the search criteria. The </w:t>
-      </w:r>
-      <w:proofErr w:type="spellStart"/>
-      <w:r>
-        <w:t>TMDb</w:t>
-      </w:r>
-      <w:proofErr w:type="spellEnd"/>
-      <w:r>
-        <w:t xml:space="preserve"> on-line movie database is queried and searched in a timely manner. The use of an on-line movie database also provides automatic updates on the current list of movies.</w:t>
-      </w:r>
-    </w:p>
-    <w:p>
-      <w:pPr>
-        <w:spacing w:line="360" w:lineRule="auto"/>
+        <w:t>The web movie database search Android application is designed to provide the user unique options when searching for a movie to watch. This application provides normal search criteria such as genre, director, and rating, however it provides a unique weighted actor search. The actor search provides the ability for the user to rank actors that the user wants to see in the movie and actors the user does not want to see in the movie. The application considers the user rankings of favorable and unfavorable actors, along with a combination of other possible search options, and returns movie results that best fit the search criteria. The TMDb on-line movie database is queried and searched in a timely manner. The use of an on-line movie database also provides automatic updates on the current list of movies.</w:t>
+      </w:r>
+    </w:p>
+    <w:p>
+      <w:pPr>
+        <w:spacing w:line="480" w:lineRule="auto"/>
       </w:pPr>
       <w:r>
         <w:tab/>
@@ -425,7 +416,7 @@
     </w:p>
     <w:p>
       <w:pPr>
-        <w:spacing w:line="360" w:lineRule="auto"/>
+        <w:spacing w:line="480" w:lineRule="auto"/>
       </w:pPr>
       <w:r>
         <w:tab/>
@@ -436,7 +427,7 @@
       <w:pPr>
         <w:widowControl/>
         <w:suppressAutoHyphens w:val="0"/>
-        <w:spacing w:line="360" w:lineRule="auto"/>
+        <w:spacing w:line="480" w:lineRule="auto"/>
       </w:pPr>
       <w:r>
         <w:br w:type="page"/>
@@ -444,7 +435,7 @@
     </w:p>
     <w:p>
       <w:pPr>
-        <w:spacing w:line="360" w:lineRule="auto"/>
+        <w:spacing w:line="480" w:lineRule="auto"/>
         <w:rPr>
           <w:b/>
           <w:sz w:val="32"/>
@@ -455,6 +446,7 @@
           <w:b/>
           <w:sz w:val="32"/>
         </w:rPr>
+        <w:lastRenderedPageBreak/>
         <w:t xml:space="preserve">2 </w:t>
       </w:r>
       <w:r>
@@ -467,7 +459,7 @@
     </w:p>
     <w:p>
       <w:pPr>
-        <w:spacing w:after="120" w:line="360" w:lineRule="auto"/>
+        <w:spacing w:line="480" w:lineRule="auto"/>
         <w:rPr>
           <w:b/>
           <w:bCs/>
@@ -485,30 +477,16 @@
     </w:p>
     <w:p>
       <w:pPr>
-        <w:spacing w:after="120" w:line="360" w:lineRule="auto"/>
-        <w:rPr>
-          <w:bCs/>
-        </w:rPr>
-      </w:pPr>
-      <w:r>
-        <w:rPr>
-          <w:bCs/>
-        </w:rPr>
-        <w:t xml:space="preserve">This project is not being developed for a company, and the system requirements are being created by us. There are existing APIs for use with </w:t>
-      </w:r>
-      <w:proofErr w:type="spellStart"/>
-      <w:r>
-        <w:rPr>
-          <w:bCs/>
-        </w:rPr>
-        <w:t>TMDb</w:t>
-      </w:r>
-      <w:proofErr w:type="spellEnd"/>
-      <w:r>
-        <w:rPr>
-          <w:bCs/>
-        </w:rPr>
-        <w:t xml:space="preserve">, which require that our </w:t>
+        <w:spacing w:line="480" w:lineRule="auto"/>
+        <w:rPr>
+          <w:bCs/>
+        </w:rPr>
+      </w:pPr>
+      <w:r>
+        <w:rPr>
+          <w:bCs/>
+        </w:rPr>
+        <w:t xml:space="preserve">This project is not being developed for a company, and the system requirements are being created by us. There are existing APIs for use with TMDb, which require that our </w:t>
       </w:r>
       <w:r>
         <w:rPr>
@@ -525,7 +503,7 @@
     </w:p>
     <w:p>
       <w:pPr>
-        <w:spacing w:after="120" w:line="360" w:lineRule="auto"/>
+        <w:spacing w:line="480" w:lineRule="auto"/>
         <w:rPr>
           <w:b/>
           <w:bCs/>
@@ -551,7 +529,7 @@
     </w:p>
     <w:p>
       <w:pPr>
-        <w:spacing w:after="120" w:line="360" w:lineRule="auto"/>
+        <w:spacing w:line="480" w:lineRule="auto"/>
       </w:pPr>
       <w:r>
         <w:t>The core functionality of this system can be broken down into three parts: the user ranking favorable actors, the user ranking unfavorable actors, and displaying the results of the query to the user.</w:t>
@@ -559,7 +537,7 @@
     </w:p>
     <w:p>
       <w:pPr>
-        <w:spacing w:after="120" w:line="360" w:lineRule="auto"/>
+        <w:spacing w:line="480" w:lineRule="auto"/>
         <w:rPr>
           <w:b/>
           <w:bCs/>
@@ -582,7 +560,7 @@
     </w:p>
     <w:p>
       <w:pPr>
-        <w:spacing w:after="120" w:line="360" w:lineRule="auto"/>
+        <w:spacing w:line="480" w:lineRule="auto"/>
       </w:pPr>
       <w:r>
         <w:rPr>
@@ -592,20 +570,12 @@
         <w:tab/>
       </w:r>
       <w:r>
-        <w:t xml:space="preserve">Users will be able to begin typing the names of up to five actors in different search fields. They will only be able to search for actors that currently exist in the </w:t>
-      </w:r>
-      <w:proofErr w:type="spellStart"/>
-      <w:r>
-        <w:t>TMDb</w:t>
-      </w:r>
-      <w:proofErr w:type="spellEnd"/>
-      <w:r>
-        <w:t xml:space="preserve"> system. The system will begin to suggest names in a drop down menu as the user begins to type names. For example, if the user begins typing ‘Will’, the system will suggest ‘Will Ferrell’, ‘Will Smith’, ‘William Shatner’, etc. Once the user finishes selecting their favorite actors, a submit button will trigger an algorithm that creates search queries based on the users selections.</w:t>
-      </w:r>
-    </w:p>
-    <w:p>
-      <w:pPr>
-        <w:spacing w:after="120" w:line="360" w:lineRule="auto"/>
+        <w:t>Users will be able to begin typing the names of up to five actors in different search fields. They will only be able to search for actors that currently exist in the TMDb system. The system will begin to suggest names in a drop down menu as the user begins to type names. For example, if the user begins typing ‘Will’, the system will suggest ‘Will Ferrell’, ‘Will Smith’, ‘William Shatner’, etc. Once the user finishes selecting their favorite actors, a submit button will trigger an algorithm that creates search queries based on the users selections.</w:t>
+      </w:r>
+    </w:p>
+    <w:p>
+      <w:pPr>
+        <w:spacing w:line="480" w:lineRule="auto"/>
         <w:rPr>
           <w:b/>
           <w:bCs/>
@@ -621,7 +591,7 @@
     </w:p>
     <w:p>
       <w:pPr>
-        <w:spacing w:after="120" w:line="360" w:lineRule="auto"/>
+        <w:spacing w:line="480" w:lineRule="auto"/>
       </w:pPr>
       <w:r>
         <w:rPr>
@@ -636,7 +606,7 @@
     </w:p>
     <w:p>
       <w:pPr>
-        <w:spacing w:after="120" w:line="360" w:lineRule="auto"/>
+        <w:spacing w:line="480" w:lineRule="auto"/>
         <w:rPr>
           <w:b/>
           <w:bCs/>
@@ -659,7 +629,7 @@
     </w:p>
     <w:p>
       <w:pPr>
-        <w:spacing w:after="120" w:line="360" w:lineRule="auto"/>
+        <w:spacing w:line="480" w:lineRule="auto"/>
       </w:pPr>
       <w:r>
         <w:rPr>
@@ -669,28 +639,12 @@
         <w:tab/>
       </w:r>
       <w:r>
-        <w:t xml:space="preserve">Once the user has selected their favorite and least favorite actors, the </w:t>
-      </w:r>
-      <w:proofErr w:type="spellStart"/>
-      <w:r>
-        <w:t>TMDb</w:t>
-      </w:r>
-      <w:proofErr w:type="spellEnd"/>
-      <w:r>
-        <w:t xml:space="preserve"> will be queried appropriately and will return results in the form of movie titles. The movie titles returned by the query will link to the movie’s page on the </w:t>
-      </w:r>
-      <w:proofErr w:type="spellStart"/>
-      <w:r>
-        <w:t>TMDb</w:t>
-      </w:r>
-      <w:proofErr w:type="spellEnd"/>
-      <w:r>
-        <w:t xml:space="preserve"> website, so the user can find out more information on the movie.</w:t>
-      </w:r>
-    </w:p>
-    <w:p>
-      <w:pPr>
-        <w:spacing w:line="360" w:lineRule="auto"/>
+        <w:t>Once the user has selected their favorite and least favorite actors, the TMDb will be queried appropriately and will return results in the form of movie titles. The movie titles returned by the query will link to the movie’s page on the TMDb website, so the user can find out more information on the movie.</w:t>
+      </w:r>
+    </w:p>
+    <w:p>
+      <w:pPr>
+        <w:spacing w:line="480" w:lineRule="auto"/>
         <w:rPr>
           <w:b/>
           <w:sz w:val="28"/>
@@ -701,22 +655,14 @@
           <w:b/>
           <w:sz w:val="28"/>
         </w:rPr>
-        <w:t xml:space="preserve">2.3 </w:t>
-      </w:r>
-      <w:r>
-        <w:rPr>
-          <w:b/>
-          <w:sz w:val="28"/>
-        </w:rPr>
-        <w:t>Environment</w:t>
-      </w:r>
-    </w:p>
-    <w:p>
-      <w:pPr>
-        <w:spacing w:line="360" w:lineRule="auto"/>
-      </w:pPr>
-      <w:bookmarkStart w:id="0" w:name="_GoBack"/>
-      <w:bookmarkEnd w:id="0"/>
+        <w:lastRenderedPageBreak/>
+        <w:t>2.3 Environment</w:t>
+      </w:r>
+    </w:p>
+    <w:p>
+      <w:pPr>
+        <w:spacing w:line="480" w:lineRule="auto"/>
+      </w:pPr>
       <w:r>
         <w:t>The requirements for using this product are minimal:</w:t>
       </w:r>
@@ -727,7 +673,7 @@
           <w:ilvl w:val="0"/>
           <w:numId w:val="1"/>
         </w:numPr>
-        <w:spacing w:line="360" w:lineRule="auto"/>
+        <w:spacing w:line="480" w:lineRule="auto"/>
       </w:pPr>
       <w:r>
         <w:t>A device running the Android OS, preferably a recent version, with an internet connection.</w:t>
@@ -735,12 +681,12 @@
     </w:p>
     <w:p>
       <w:pPr>
-        <w:spacing w:line="360" w:lineRule="auto"/>
-      </w:pPr>
-    </w:p>
-    <w:p>
-      <w:pPr>
-        <w:spacing w:line="360" w:lineRule="auto"/>
+        <w:spacing w:line="480" w:lineRule="auto"/>
+      </w:pPr>
+    </w:p>
+    <w:p>
+      <w:pPr>
+        <w:spacing w:line="480" w:lineRule="auto"/>
         <w:rPr>
           <w:b/>
           <w:sz w:val="28"/>
@@ -756,7 +702,7 @@
     </w:p>
     <w:p>
       <w:pPr>
-        <w:spacing w:line="360" w:lineRule="auto"/>
+        <w:spacing w:line="480" w:lineRule="auto"/>
       </w:pPr>
       <w:r>
         <w:t xml:space="preserve">This project will primarily </w:t>
@@ -767,7 +713,7 @@
     </w:p>
     <w:p>
       <w:pPr>
-        <w:spacing w:line="360" w:lineRule="auto"/>
+        <w:spacing w:line="480" w:lineRule="auto"/>
         <w:rPr>
           <w:b/>
           <w:sz w:val="28"/>
@@ -778,34 +724,149 @@
           <w:b/>
           <w:sz w:val="28"/>
         </w:rPr>
-        <w:t xml:space="preserve">2.5 </w:t>
-      </w:r>
-      <w:r>
-        <w:rPr>
-          <w:b/>
+        <w:t>2.5 Operational Assumptions</w:t>
+      </w:r>
+    </w:p>
+    <w:p>
+      <w:pPr>
+        <w:spacing w:line="480" w:lineRule="auto"/>
+      </w:pPr>
+      <w:r>
+        <w:t>It is assumed that the TMD</w:t>
+      </w:r>
+      <w:r>
+        <w:t>b</w:t>
+      </w:r>
+      <w:r>
+        <w:t xml:space="preserve"> servers are operational when the application is in use. Included in this is that the servers are assumed to return good and accurate responses to queries.</w:t>
+      </w:r>
+    </w:p>
+    <w:p>
+      <w:pPr>
+        <w:widowControl/>
+        <w:suppressAutoHyphens w:val="0"/>
+        <w:spacing w:line="480" w:lineRule="auto"/>
+      </w:pPr>
+      <w:r>
+        <w:br w:type="page"/>
+      </w:r>
+    </w:p>
+    <w:p>
+      <w:pPr>
+        <w:spacing w:line="480" w:lineRule="auto"/>
+        <w:rPr>
+          <w:b/>
+          <w:sz w:val="32"/>
+        </w:rPr>
+      </w:pPr>
+      <w:r>
+        <w:rPr>
+          <w:b/>
+          <w:sz w:val="32"/>
+        </w:rPr>
+        <w:lastRenderedPageBreak/>
+        <w:t>3</w:t>
+      </w:r>
+      <w:r>
+        <w:rPr>
+          <w:b/>
+          <w:sz w:val="32"/>
+        </w:rPr>
+        <w:t xml:space="preserve"> </w:t>
+      </w:r>
+      <w:r>
+        <w:rPr>
+          <w:b/>
+          <w:sz w:val="32"/>
+        </w:rPr>
+        <w:t>Technical Specification</w:t>
+      </w:r>
+    </w:p>
+    <w:p>
+      <w:pPr>
+        <w:spacing w:line="480" w:lineRule="auto"/>
+        <w:rPr>
+          <w:b/>
+          <w:bCs/>
           <w:sz w:val="28"/>
         </w:rPr>
-        <w:t>Operational Assumptions</w:t>
-      </w:r>
-    </w:p>
-    <w:p>
-      <w:pPr>
-        <w:spacing w:line="360" w:lineRule="auto"/>
-      </w:pPr>
-      <w:r>
-        <w:t xml:space="preserve">It is assumed that the </w:t>
-      </w:r>
-      <w:proofErr w:type="spellStart"/>
-      <w:r>
-        <w:t>TMD</w:t>
-      </w:r>
-      <w:r>
-        <w:t>b</w:t>
-      </w:r>
-      <w:proofErr w:type="spellEnd"/>
-      <w:r>
-        <w:t xml:space="preserve"> servers are operational when the application is in use. Included in this is that the servers are assumed to return good and accurate responses to queries.</w:t>
-      </w:r>
+      </w:pPr>
+      <w:r>
+        <w:rPr>
+          <w:b/>
+          <w:bCs/>
+          <w:sz w:val="28"/>
+        </w:rPr>
+        <w:t>3</w:t>
+      </w:r>
+      <w:r>
+        <w:rPr>
+          <w:b/>
+          <w:bCs/>
+          <w:sz w:val="28"/>
+        </w:rPr>
+        <w:t xml:space="preserve">.1 </w:t>
+      </w:r>
+      <w:r>
+        <w:rPr>
+          <w:b/>
+          <w:bCs/>
+          <w:sz w:val="28"/>
+        </w:rPr>
+        <w:t>Development Tools and Languages</w:t>
+      </w:r>
+    </w:p>
+    <w:p>
+      <w:pPr>
+        <w:spacing w:line="480" w:lineRule="auto"/>
+      </w:pPr>
+      <w:r>
+        <w:t>[Insert details here]</w:t>
+      </w:r>
+    </w:p>
+    <w:p>
+      <w:pPr>
+        <w:spacing w:line="480" w:lineRule="auto"/>
+        <w:rPr>
+          <w:b/>
+          <w:bCs/>
+          <w:sz w:val="28"/>
+        </w:rPr>
+      </w:pPr>
+      <w:r>
+        <w:rPr>
+          <w:b/>
+          <w:bCs/>
+          <w:sz w:val="28"/>
+        </w:rPr>
+        <w:t>3.2</w:t>
+      </w:r>
+      <w:r>
+        <w:rPr>
+          <w:b/>
+          <w:bCs/>
+          <w:sz w:val="28"/>
+        </w:rPr>
+        <w:t xml:space="preserve"> </w:t>
+      </w:r>
+      <w:r>
+        <w:rPr>
+          <w:b/>
+          <w:bCs/>
+          <w:sz w:val="28"/>
+        </w:rPr>
+        <w:t>Design/Architecture</w:t>
+      </w:r>
+    </w:p>
+    <w:p>
+      <w:pPr>
+        <w:spacing w:line="480" w:lineRule="auto"/>
+      </w:pPr>
+      <w:r>
+        <w:t>[Insert details here]</w:t>
+      </w:r>
+      <w:bookmarkStart w:id="0" w:name="_GoBack"/>
+      <w:bookmarkEnd w:id="0"/>
     </w:p>
     <w:sectPr>
       <w:pgSz w:w="12240" w:h="15840"/>
@@ -1464,6 +1525,9 @@
   </w:style>
   <w:style w:type="character" w:default="1" w:styleId="DefaultParagraphFont">
     <w:name w:val="Default Paragraph Font"/>
+    <w:uiPriority w:val="1"/>
+    <w:semiHidden/>
+    <w:unhideWhenUsed/>
   </w:style>
   <w:style w:type="table" w:default="1" w:styleId="TableNormal">
     <w:name w:val="Normal Table"/>
@@ -1722,6 +1786,9 @@
   </w:style>
   <w:style w:type="character" w:default="1" w:styleId="DefaultParagraphFont">
     <w:name w:val="Default Paragraph Font"/>
+    <w:uiPriority w:val="1"/>
+    <w:semiHidden/>
+    <w:unhideWhenUsed/>
   </w:style>
   <w:style w:type="table" w:default="1" w:styleId="TableNormal">
     <w:name w:val="Normal Table"/>

</xml_diff>

<commit_message>
Doesn't crash when rotated
Also a minor change to documentation.
</commit_message>
<xml_diff>
--- a/doc/TeamDocumentation.docx
+++ b/doc/TeamDocumentation.docx
@@ -6892,6 +6892,14 @@
         </w:rPr>
         <w:t>Errors in the software will be handled as they are found. Users will have to report errors they encounter so that we can fix them.</w:t>
       </w:r>
+      <w:r>
+        <w:rPr>
+          <w:lang w:eastAsia="en-US" w:bidi="ar-SA"/>
+        </w:rPr>
+        <w:t xml:space="preserve"> Updates will be distributed to users using the Google Play store.</w:t>
+      </w:r>
+      <w:bookmarkStart w:id="2" w:name="_GoBack"/>
+      <w:bookmarkEnd w:id="2"/>
     </w:p>
     <w:p>
       <w:pPr>
@@ -6920,8 +6928,6 @@
           <w:lang w:eastAsia="en-US" w:bidi="ar-SA"/>
         </w:rPr>
       </w:pPr>
-      <w:bookmarkStart w:id="2" w:name="_GoBack"/>
-      <w:bookmarkEnd w:id="2"/>
     </w:p>
     <w:p>
       <w:pPr>
@@ -9087,7 +9093,7 @@
 </file>
 
 <file path=customXml/itemProps1.xml><?xml version="1.0" encoding="utf-8"?>
-<ds:datastoreItem xmlns:ds="http://schemas.openxmlformats.org/officeDocument/2006/customXml" ds:itemID="{3DE28443-CB11-4CFF-85E0-46D2EDA1ED59}">
+<ds:datastoreItem xmlns:ds="http://schemas.openxmlformats.org/officeDocument/2006/customXml" ds:itemID="{BEB12FE2-5761-4768-9A7D-6ECACD32F738}">
   <ds:schemaRefs>
     <ds:schemaRef ds:uri="http://schemas.openxmlformats.org/officeDocument/2006/bibliography"/>
   </ds:schemaRefs>

</xml_diff>

<commit_message>
Updated documentation with new images
Also changed detail activity to display the title of the movie
</commit_message>
<xml_diff>
--- a/doc/TeamDocumentation.docx
+++ b/doc/TeamDocumentation.docx
@@ -438,7 +438,10 @@
         <w:spacing w:line="480" w:lineRule="auto"/>
       </w:pPr>
       <w:r>
-        <w:t xml:space="preserve">[Insert name of application here] </w:t>
+        <w:t>Movie Search</w:t>
+      </w:r>
+      <w:r>
+        <w:t xml:space="preserve"> </w:t>
       </w:r>
       <w:r>
         <w:t xml:space="preserve">is designed to provide the user </w:t>
@@ -978,7 +981,7 @@
       <w:r>
         <w:rPr>
           <w:noProof/>
-          <w:lang w:eastAsia="en-US" w:bidi="ar-SA"/>
+          <w:lang w:eastAsia="ja-JP" w:bidi="ar-SA"/>
         </w:rPr>
         <w:drawing>
           <wp:inline distT="0" distB="0" distL="0" distR="0" wp14:anchorId="7D3FC091" wp14:editId="11CB6514">
@@ -1537,7 +1540,7 @@
       <w:r>
         <w:rPr>
           <w:noProof/>
-          <w:lang w:eastAsia="en-US" w:bidi="ar-SA"/>
+          <w:lang w:eastAsia="ja-JP" w:bidi="ar-SA"/>
         </w:rPr>
         <w:drawing>
           <wp:inline distT="0" distB="0" distL="0" distR="0">
@@ -1767,16 +1770,17 @@
         <w:spacing w:line="100" w:lineRule="atLeast"/>
         <w:jc w:val="center"/>
       </w:pPr>
+      <w:bookmarkStart w:id="1" w:name="_GoBack"/>
       <w:r>
         <w:rPr>
           <w:noProof/>
-          <w:lang w:eastAsia="en-US" w:bidi="ar-SA"/>
+          <w:lang w:eastAsia="ja-JP" w:bidi="ar-SA"/>
         </w:rPr>
         <w:drawing>
           <wp:inline distT="0" distB="0" distL="0" distR="0">
-            <wp:extent cx="3090672" cy="4946904"/>
+            <wp:extent cx="3516622" cy="6257925"/>
             <wp:effectExtent l="0" t="0" r="0" b="0"/>
-            <wp:docPr id="3" name="Picture 3"/>
+            <wp:docPr id="1" name="Picture 1" descr="C:\Users\Michael\Desktop\Movie Search Images\device-2013-05-02-044823.png"/>
             <wp:cNvGraphicFramePr>
               <a:graphicFrameLocks xmlns:a="http://schemas.openxmlformats.org/drawingml/2006/main" noChangeAspect="1"/>
             </wp:cNvGraphicFramePr>
@@ -1784,29 +1788,36 @@
               <a:graphicData uri="http://schemas.openxmlformats.org/drawingml/2006/picture">
                 <pic:pic xmlns:pic="http://schemas.openxmlformats.org/drawingml/2006/picture">
                   <pic:nvPicPr>
-                    <pic:cNvPr id="0" name="device-2013-05-01-185511.png"/>
-                    <pic:cNvPicPr/>
+                    <pic:cNvPr id="0" name="Picture 1" descr="C:\Users\Michael\Desktop\Movie Search Images\device-2013-05-02-044823.png"/>
+                    <pic:cNvPicPr>
+                      <a:picLocks noChangeAspect="1" noChangeArrowheads="1"/>
+                    </pic:cNvPicPr>
                   </pic:nvPicPr>
                   <pic:blipFill>
-                    <a:blip r:embed="rId9" cstate="print">
+                    <a:blip r:embed="rId9">
                       <a:extLst>
                         <a:ext uri="{28A0092B-C50C-407E-A947-70E740481C1C}">
                           <a14:useLocalDpi xmlns:a14="http://schemas.microsoft.com/office/drawing/2010/main" val="0"/>
                         </a:ext>
                       </a:extLst>
                     </a:blip>
+                    <a:srcRect/>
                     <a:stretch>
                       <a:fillRect/>
                     </a:stretch>
                   </pic:blipFill>
-                  <pic:spPr>
+                  <pic:spPr bwMode="auto">
                     <a:xfrm>
                       <a:off x="0" y="0"/>
-                      <a:ext cx="3090672" cy="4946904"/>
+                      <a:ext cx="3520336" cy="6264534"/>
                     </a:xfrm>
                     <a:prstGeom prst="rect">
                       <a:avLst/>
                     </a:prstGeom>
+                    <a:noFill/>
+                    <a:ln>
+                      <a:noFill/>
+                    </a:ln>
                   </pic:spPr>
                 </pic:pic>
               </a:graphicData>
@@ -1814,6 +1825,7 @@
           </wp:inline>
         </w:drawing>
       </w:r>
+      <w:bookmarkEnd w:id="1"/>
     </w:p>
     <w:p>
       <w:pPr>
@@ -1831,7 +1843,11 @@
       </w:r>
       <w:proofErr w:type="spellEnd"/>
       <w:r>
-        <w:t xml:space="preserve"> and are not altered. Also on this page is a button to access the Filter Page (Section 3.3.4) on the bottom left, a drop-down menu to switch between searching for movies and actors on the bottom right, and a button to initiate a search in the bottom center. This page can take the user to the Details Page (Section 3.3.5) if a film is tapped, Filter Page (Section 3.3.4) if the filter button is pressed, the Actor Search Results (Section 3.3.3) if an actor is searched for, or Search Results (Section 3.3.2).</w:t>
+        <w:t xml:space="preserve"> and are not altered. Also on this page is a button to access the Filter Page (Section 3.3.4) on the bottom left, a drop-down menu to switch between searching for movies and actors on the bottom right, and a button to initiate a search in the bottom center. This page can take the </w:t>
+      </w:r>
+      <w:r>
+        <w:lastRenderedPageBreak/>
+        <w:t>user to the Details Page (Section 3.3.5) if a film is tapped, Filter Page (Section 3.3.4) if the filter button is pressed, the Actor Search Results (Section 3.3.3) if an actor is searched for, or Search Results (Section 3.3.2).</w:t>
       </w:r>
     </w:p>
     <w:p>
@@ -1842,7 +1858,6 @@
         <w:rPr>
           <w:b/>
         </w:rPr>
-        <w:lastRenderedPageBreak/>
         <w:t>3.3.2 Search Results</w:t>
       </w:r>
     </w:p>
@@ -1854,13 +1869,13 @@
       <w:r>
         <w:rPr>
           <w:noProof/>
-          <w:lang w:eastAsia="en-US" w:bidi="ar-SA"/>
+          <w:lang w:eastAsia="ja-JP" w:bidi="ar-SA"/>
         </w:rPr>
         <w:drawing>
           <wp:inline distT="0" distB="0" distL="0" distR="0">
-            <wp:extent cx="3035808" cy="4855464"/>
+            <wp:extent cx="3147295" cy="5600700"/>
             <wp:effectExtent l="0" t="0" r="0" b="0"/>
-            <wp:docPr id="5" name="Picture 5"/>
+            <wp:docPr id="13" name="Picture 13" descr="C:\Users\Michael\Desktop\Movie Search Images\device-2013-05-02-044750.png"/>
             <wp:cNvGraphicFramePr>
               <a:graphicFrameLocks xmlns:a="http://schemas.openxmlformats.org/drawingml/2006/main" noChangeAspect="1"/>
             </wp:cNvGraphicFramePr>
@@ -1868,29 +1883,36 @@
               <a:graphicData uri="http://schemas.openxmlformats.org/drawingml/2006/picture">
                 <pic:pic xmlns:pic="http://schemas.openxmlformats.org/drawingml/2006/picture">
                   <pic:nvPicPr>
-                    <pic:cNvPr id="0" name="device-2013-05-01-190145.png"/>
-                    <pic:cNvPicPr/>
+                    <pic:cNvPr id="0" name="Picture 2" descr="C:\Users\Michael\Desktop\Movie Search Images\device-2013-05-02-044750.png"/>
+                    <pic:cNvPicPr>
+                      <a:picLocks noChangeAspect="1" noChangeArrowheads="1"/>
+                    </pic:cNvPicPr>
                   </pic:nvPicPr>
                   <pic:blipFill>
-                    <a:blip r:embed="rId10" cstate="print">
+                    <a:blip r:embed="rId10">
                       <a:extLst>
                         <a:ext uri="{28A0092B-C50C-407E-A947-70E740481C1C}">
                           <a14:useLocalDpi xmlns:a14="http://schemas.microsoft.com/office/drawing/2010/main" val="0"/>
                         </a:ext>
                       </a:extLst>
                     </a:blip>
+                    <a:srcRect/>
                     <a:stretch>
                       <a:fillRect/>
                     </a:stretch>
                   </pic:blipFill>
-                  <pic:spPr>
+                  <pic:spPr bwMode="auto">
                     <a:xfrm>
                       <a:off x="0" y="0"/>
-                      <a:ext cx="3035808" cy="4855464"/>
+                      <a:ext cx="3150476" cy="5606360"/>
                     </a:xfrm>
                     <a:prstGeom prst="rect">
                       <a:avLst/>
                     </a:prstGeom>
+                    <a:noFill/>
+                    <a:ln>
+                      <a:noFill/>
+                    </a:ln>
                   </pic:spPr>
                 </pic:pic>
               </a:graphicData>
@@ -1930,7 +1952,11 @@
         <w:t xml:space="preserve"> For each film found, a movie poster is displayed if available and beside it the title and release date, if available, of the film.</w:t>
       </w:r>
       <w:r>
-        <w:t xml:space="preserve"> Tapping any entry on this page will take the user to the Details Page (Section 3.3.5). Filters can be applied on this page using the button on the bottom left (See section 3.3.4), and a selector for actor or movie searching is present, as well as a button to initiate a new search. Performing a new search with an actor will take the user to the Actor Results (Section 3.3.3).</w:t>
+        <w:t xml:space="preserve"> Tapping any entry on this page will take the user to the Details Page (Section 3.3.5). Filters can be applied on this page </w:t>
+      </w:r>
+      <w:r>
+        <w:lastRenderedPageBreak/>
+        <w:t>using the button on the bottom left (See section 3.3.4), and a selector for actor or movie searching is present, as well as a button to initiate a new search. Performing a new search with an actor will take the user to the Actor Results (Section 3.3.3).</w:t>
       </w:r>
     </w:p>
     <w:p>
@@ -1957,7 +1983,6 @@
         <w:rPr>
           <w:b/>
         </w:rPr>
-        <w:lastRenderedPageBreak/>
         <w:t>3.3.3</w:t>
       </w:r>
       <w:r>
@@ -1975,13 +2000,13 @@
       <w:r>
         <w:rPr>
           <w:noProof/>
-          <w:lang w:eastAsia="en-US" w:bidi="ar-SA"/>
+          <w:lang w:eastAsia="ja-JP" w:bidi="ar-SA"/>
         </w:rPr>
         <w:drawing>
           <wp:inline distT="0" distB="0" distL="0" distR="0">
-            <wp:extent cx="3048180" cy="4876800"/>
+            <wp:extent cx="3227585" cy="5743575"/>
             <wp:effectExtent l="0" t="0" r="0" b="0"/>
-            <wp:docPr id="2" name="Picture 2"/>
+            <wp:docPr id="16" name="Picture 16" descr="C:\Users\Michael\Desktop\Movie Search Images\device-2013-05-02-044640.png"/>
             <wp:cNvGraphicFramePr>
               <a:graphicFrameLocks xmlns:a="http://schemas.openxmlformats.org/drawingml/2006/main" noChangeAspect="1"/>
             </wp:cNvGraphicFramePr>
@@ -1989,29 +2014,36 @@
               <a:graphicData uri="http://schemas.openxmlformats.org/drawingml/2006/picture">
                 <pic:pic xmlns:pic="http://schemas.openxmlformats.org/drawingml/2006/picture">
                   <pic:nvPicPr>
-                    <pic:cNvPr id="0" name="device-2013-05-01-190410.png"/>
-                    <pic:cNvPicPr/>
+                    <pic:cNvPr id="0" name="Picture 5" descr="C:\Users\Michael\Desktop\Movie Search Images\device-2013-05-02-044640.png"/>
+                    <pic:cNvPicPr>
+                      <a:picLocks noChangeAspect="1" noChangeArrowheads="1"/>
+                    </pic:cNvPicPr>
                   </pic:nvPicPr>
                   <pic:blipFill>
-                    <a:blip r:embed="rId11" cstate="print">
+                    <a:blip r:embed="rId11">
                       <a:extLst>
                         <a:ext uri="{28A0092B-C50C-407E-A947-70E740481C1C}">
                           <a14:useLocalDpi xmlns:a14="http://schemas.microsoft.com/office/drawing/2010/main" val="0"/>
                         </a:ext>
                       </a:extLst>
                     </a:blip>
+                    <a:srcRect/>
                     <a:stretch>
                       <a:fillRect/>
                     </a:stretch>
                   </pic:blipFill>
-                  <pic:spPr>
+                  <pic:spPr bwMode="auto">
                     <a:xfrm>
                       <a:off x="0" y="0"/>
-                      <a:ext cx="3047506" cy="4875722"/>
+                      <a:ext cx="3233426" cy="5753969"/>
                     </a:xfrm>
                     <a:prstGeom prst="rect">
                       <a:avLst/>
                     </a:prstGeom>
+                    <a:noFill/>
+                    <a:ln>
+                      <a:noFill/>
+                    </a:ln>
                   </pic:spPr>
                 </pic:pic>
               </a:graphicData>
@@ -2025,7 +2057,11 @@
         <w:spacing w:line="480" w:lineRule="auto"/>
       </w:pPr>
       <w:r>
-        <w:t>The Actor Search Results page is a list of actors found for a search term. Displayed is only the actor’s name. Tapping any actor will take the user to Search Results (Section 3.3.2) with results of films the selected actor has been in. Otherwise, this page is identical to the Search Results page (3.3.2).</w:t>
+        <w:t xml:space="preserve">The Actor Search Results page is a list of actors found for a search term. Displayed is only the actor’s </w:t>
+      </w:r>
+      <w:r>
+        <w:lastRenderedPageBreak/>
+        <w:t>name. Tapping any actor will take the user to Search Results (Section 3.3.2) with results of films the selected actor has been in. Otherwise, this page is identical to the Search Results page (3.3.2).</w:t>
       </w:r>
     </w:p>
     <w:p>
@@ -2084,7 +2120,6 @@
         <w:rPr>
           <w:b/>
         </w:rPr>
-        <w:lastRenderedPageBreak/>
         <w:t>3.3.</w:t>
       </w:r>
       <w:r>
@@ -2114,13 +2149,13 @@
       <w:r>
         <w:rPr>
           <w:noProof/>
-          <w:lang w:eastAsia="en-US" w:bidi="ar-SA"/>
+          <w:lang w:eastAsia="ja-JP" w:bidi="ar-SA"/>
         </w:rPr>
         <w:drawing>
           <wp:inline distT="0" distB="0" distL="0" distR="0">
-            <wp:extent cx="3035808" cy="4855464"/>
+            <wp:extent cx="2911783" cy="5181600"/>
             <wp:effectExtent l="0" t="0" r="0" b="0"/>
-            <wp:docPr id="11" name="Picture 11"/>
+            <wp:docPr id="17" name="Picture 17" descr="C:\Users\Michael\Desktop\Movie Search Images\device-2013-05-02-044500.png"/>
             <wp:cNvGraphicFramePr>
               <a:graphicFrameLocks xmlns:a="http://schemas.openxmlformats.org/drawingml/2006/main" noChangeAspect="1"/>
             </wp:cNvGraphicFramePr>
@@ -2128,8 +2163,10 @@
               <a:graphicData uri="http://schemas.openxmlformats.org/drawingml/2006/picture">
                 <pic:pic xmlns:pic="http://schemas.openxmlformats.org/drawingml/2006/picture">
                   <pic:nvPicPr>
-                    <pic:cNvPr id="0" name="device-2013-05-01-185610.png"/>
-                    <pic:cNvPicPr/>
+                    <pic:cNvPr id="0" name="Picture 6" descr="C:\Users\Michael\Desktop\Movie Search Images\device-2013-05-02-044500.png"/>
+                    <pic:cNvPicPr>
+                      <a:picLocks noChangeAspect="1" noChangeArrowheads="1"/>
+                    </pic:cNvPicPr>
                   </pic:nvPicPr>
                   <pic:blipFill>
                     <a:blip r:embed="rId12" cstate="print">
@@ -2139,18 +2176,23 @@
                         </a:ext>
                       </a:extLst>
                     </a:blip>
+                    <a:srcRect/>
                     <a:stretch>
                       <a:fillRect/>
                     </a:stretch>
                   </pic:blipFill>
-                  <pic:spPr>
+                  <pic:spPr bwMode="auto">
                     <a:xfrm>
                       <a:off x="0" y="0"/>
-                      <a:ext cx="3035808" cy="4855464"/>
+                      <a:ext cx="2919418" cy="5195186"/>
                     </a:xfrm>
                     <a:prstGeom prst="rect">
                       <a:avLst/>
                     </a:prstGeom>
+                    <a:noFill/>
+                    <a:ln>
+                      <a:noFill/>
+                    </a:ln>
                   </pic:spPr>
                 </pic:pic>
               </a:graphicData>
@@ -2164,7 +2206,11 @@
         <w:spacing w:line="480" w:lineRule="auto"/>
       </w:pPr>
       <w:r>
-        <w:t xml:space="preserve">On the Filter Page, the user can set up what filters they wish to use when searching. There are generally three types of filter that can be applied: the cast filter, vote filters or date filters. The cast filter allows the user to exclude films that a selected actor has appeared in. This selection is made using the Actor Search Results (Section 3.3.3, this is a feature not described there). The vote filters allow the user to only see a film that has a rating in a range that they specify or that has at least a specified number of votes. Date filters allow the user to select to only see films </w:t>
+        <w:t xml:space="preserve">On the Filter Page, the user can set up what filters they wish to use when searching. There are generally </w:t>
+      </w:r>
+      <w:r>
+        <w:lastRenderedPageBreak/>
+        <w:t xml:space="preserve">three types of filter that can be applied: the cast filter, vote filters or date filters. The cast filter allows the user to exclude films that a selected actor has appeared in. This selection is made using the Actor Search Results (Section 3.3.3, this is a feature not described there). The vote filters allow the user to only see a film that has a rating in a range that they specify or that has at least a specified number of votes. Date filters allow the user to select to only see films </w:t>
       </w:r>
       <w:r>
         <w:t>released in the past month, three months or year. The user can also specify a range of dates to see films from.</w:t>
@@ -2189,7 +2235,6 @@
         <w:rPr>
           <w:b/>
         </w:rPr>
-        <w:lastRenderedPageBreak/>
         <w:t>3.3.5 Details Page</w:t>
       </w:r>
     </w:p>
@@ -2201,13 +2246,13 @@
       <w:r>
         <w:rPr>
           <w:noProof/>
-          <w:lang w:eastAsia="en-US" w:bidi="ar-SA"/>
+          <w:lang w:eastAsia="ja-JP" w:bidi="ar-SA"/>
         </w:rPr>
         <w:drawing>
           <wp:inline distT="0" distB="0" distL="0" distR="0">
-            <wp:extent cx="3035808" cy="4855464"/>
+            <wp:extent cx="2831496" cy="5038725"/>
             <wp:effectExtent l="0" t="0" r="0" b="0"/>
-            <wp:docPr id="12" name="Picture 12"/>
+            <wp:docPr id="18" name="Picture 18" descr="C:\Users\Michael\Desktop\Movie Search Images\device-2013-05-02-044533.png"/>
             <wp:cNvGraphicFramePr>
               <a:graphicFrameLocks xmlns:a="http://schemas.openxmlformats.org/drawingml/2006/main" noChangeAspect="1"/>
             </wp:cNvGraphicFramePr>
@@ -2215,8 +2260,10 @@
               <a:graphicData uri="http://schemas.openxmlformats.org/drawingml/2006/picture">
                 <pic:pic xmlns:pic="http://schemas.openxmlformats.org/drawingml/2006/picture">
                   <pic:nvPicPr>
-                    <pic:cNvPr id="0" name="device-2013-05-01-185931.png"/>
-                    <pic:cNvPicPr/>
+                    <pic:cNvPr id="0" name="Picture 7" descr="C:\Users\Michael\Desktop\Movie Search Images\device-2013-05-02-044533.png"/>
+                    <pic:cNvPicPr>
+                      <a:picLocks noChangeAspect="1" noChangeArrowheads="1"/>
+                    </pic:cNvPicPr>
                   </pic:nvPicPr>
                   <pic:blipFill>
                     <a:blip r:embed="rId13" cstate="print">
@@ -2226,18 +2273,23 @@
                         </a:ext>
                       </a:extLst>
                     </a:blip>
+                    <a:srcRect/>
                     <a:stretch>
                       <a:fillRect/>
                     </a:stretch>
                   </pic:blipFill>
-                  <pic:spPr>
+                  <pic:spPr bwMode="auto">
                     <a:xfrm>
                       <a:off x="0" y="0"/>
-                      <a:ext cx="3035808" cy="4855464"/>
+                      <a:ext cx="2834099" cy="5043358"/>
                     </a:xfrm>
                     <a:prstGeom prst="rect">
                       <a:avLst/>
                     </a:prstGeom>
+                    <a:noFill/>
+                    <a:ln>
+                      <a:noFill/>
+                    </a:ln>
                   </pic:spPr>
                 </pic:pic>
               </a:graphicData>
@@ -2251,6 +2303,7 @@
         <w:spacing w:line="480" w:lineRule="auto"/>
       </w:pPr>
       <w:r>
+        <w:lastRenderedPageBreak/>
         <w:t>The Details Page displays information about a film. The displayed information is as follows: movie poster, title, release date, rating, tagline, running time, genres, an overview, and the cast list. Any of these that are not available will not be displayed or a placeholder is displayed in its place.</w:t>
       </w:r>
     </w:p>
@@ -7089,15 +7142,7 @@
                 <w:sz w:val="20"/>
                 <w:szCs w:val="20"/>
               </w:rPr>
-              <w:t>-variable constructor with t</w:t>
-            </w:r>
-            <w:r>
-              <w:rPr>
-                <w:rFonts w:asciiTheme="minorHAnsi" w:hAnsiTheme="minorHAnsi" w:cstheme="minorHAnsi"/>
-                <w:sz w:val="20"/>
-                <w:szCs w:val="20"/>
-              </w:rPr>
-              <w:t xml:space="preserve">he arguments adult = false, title = </w:t>
+              <w:t xml:space="preserve">-variable constructor with the arguments adult = false, title = </w:t>
             </w:r>
             <w:r>
               <w:rPr>
@@ -7258,16 +7303,18 @@
                 <w:sz w:val="20"/>
                 <w:szCs w:val="20"/>
               </w:rPr>
-              <w:t>, poster</w:t>
-            </w:r>
-            <w:r>
-              <w:rPr>
-                <w:rFonts w:asciiTheme="minorHAnsi" w:hAnsiTheme="minorHAnsi" w:cstheme="minorHAnsi"/>
-                <w:sz w:val="20"/>
-                <w:szCs w:val="20"/>
-              </w:rPr>
-              <w:t>,</w:t>
-            </w:r>
+              <w:t xml:space="preserve">, poster, </w:t>
+            </w:r>
+            <w:proofErr w:type="gramStart"/>
+            <w:r>
+              <w:rPr>
+                <w:rFonts w:asciiTheme="minorHAnsi" w:hAnsiTheme="minorHAnsi" w:cstheme="minorHAnsi"/>
+                <w:sz w:val="20"/>
+                <w:szCs w:val="20"/>
+              </w:rPr>
+              <w:t>rating  and</w:t>
+            </w:r>
+            <w:proofErr w:type="gramEnd"/>
             <w:r>
               <w:rPr>
                 <w:rFonts w:asciiTheme="minorHAnsi" w:hAnsiTheme="minorHAnsi" w:cstheme="minorHAnsi"/>
@@ -7276,15 +7323,6 @@
               </w:rPr>
               <w:t xml:space="preserve"> </w:t>
             </w:r>
-            <w:proofErr w:type="gramStart"/>
-            <w:r>
-              <w:rPr>
-                <w:rFonts w:asciiTheme="minorHAnsi" w:hAnsiTheme="minorHAnsi" w:cstheme="minorHAnsi"/>
-                <w:sz w:val="20"/>
-                <w:szCs w:val="20"/>
-              </w:rPr>
-              <w:t xml:space="preserve">rating  </w:t>
-            </w:r>
             <w:proofErr w:type="spellStart"/>
             <w:r>
               <w:rPr>
@@ -7292,17 +7330,16 @@
                 <w:sz w:val="20"/>
                 <w:szCs w:val="20"/>
               </w:rPr>
-              <w:t>and</w:t>
+              <w:t>voteCount</w:t>
             </w:r>
             <w:proofErr w:type="spellEnd"/>
-            <w:proofErr w:type="gramEnd"/>
-            <w:r>
-              <w:rPr>
-                <w:rFonts w:asciiTheme="minorHAnsi" w:hAnsiTheme="minorHAnsi" w:cstheme="minorHAnsi"/>
-                <w:sz w:val="20"/>
-                <w:szCs w:val="20"/>
-              </w:rPr>
-              <w:t xml:space="preserve"> </w:t>
+            <w:r>
+              <w:rPr>
+                <w:rFonts w:asciiTheme="minorHAnsi" w:hAnsiTheme="minorHAnsi" w:cstheme="minorHAnsi"/>
+                <w:sz w:val="20"/>
+                <w:szCs w:val="20"/>
+              </w:rPr>
+              <w:t xml:space="preserve"> variables using their appropriate </w:t>
             </w:r>
             <w:proofErr w:type="spellStart"/>
             <w:r>
@@ -7311,7 +7348,7 @@
                 <w:sz w:val="20"/>
                 <w:szCs w:val="20"/>
               </w:rPr>
-              <w:t>voteCount</w:t>
+              <w:t>accessor</w:t>
             </w:r>
             <w:proofErr w:type="spellEnd"/>
             <w:r>
@@ -7320,7 +7357,7 @@
                 <w:sz w:val="20"/>
                 <w:szCs w:val="20"/>
               </w:rPr>
-              <w:t xml:space="preserve"> variables using their appropriate </w:t>
+              <w:t xml:space="preserve"> methods and test that all of the following relations are equal: adult = false, title = “Top Gun”, </w:t>
             </w:r>
             <w:proofErr w:type="spellStart"/>
             <w:r>
@@ -7329,7 +7366,7 @@
                 <w:sz w:val="20"/>
                 <w:szCs w:val="20"/>
               </w:rPr>
-              <w:t>accessor</w:t>
+              <w:t>releaseDate</w:t>
             </w:r>
             <w:proofErr w:type="spellEnd"/>
             <w:r>
@@ -7338,89 +7375,7 @@
                 <w:sz w:val="20"/>
                 <w:szCs w:val="20"/>
               </w:rPr>
-              <w:t xml:space="preserve"> methods and test that all of the following relations are equal</w:t>
-            </w:r>
-            <w:r>
-              <w:rPr>
-                <w:rFonts w:asciiTheme="minorHAnsi" w:hAnsiTheme="minorHAnsi" w:cstheme="minorHAnsi"/>
-                <w:sz w:val="20"/>
-                <w:szCs w:val="20"/>
-              </w:rPr>
-              <w:t xml:space="preserve">: </w:t>
-            </w:r>
-            <w:r>
-              <w:rPr>
-                <w:rFonts w:asciiTheme="minorHAnsi" w:hAnsiTheme="minorHAnsi" w:cstheme="minorHAnsi"/>
-                <w:sz w:val="20"/>
-                <w:szCs w:val="20"/>
-              </w:rPr>
-              <w:t xml:space="preserve">adult = false, title = </w:t>
-            </w:r>
-            <w:r>
-              <w:rPr>
-                <w:rFonts w:asciiTheme="minorHAnsi" w:hAnsiTheme="minorHAnsi" w:cstheme="minorHAnsi"/>
-                <w:sz w:val="20"/>
-                <w:szCs w:val="20"/>
-              </w:rPr>
-              <w:t>“</w:t>
-            </w:r>
-            <w:r>
-              <w:rPr>
-                <w:rFonts w:asciiTheme="minorHAnsi" w:hAnsiTheme="minorHAnsi" w:cstheme="minorHAnsi"/>
-                <w:sz w:val="20"/>
-                <w:szCs w:val="20"/>
-              </w:rPr>
-              <w:t>Top Gun</w:t>
-            </w:r>
-            <w:r>
-              <w:rPr>
-                <w:rFonts w:asciiTheme="minorHAnsi" w:hAnsiTheme="minorHAnsi" w:cstheme="minorHAnsi"/>
-                <w:sz w:val="20"/>
-                <w:szCs w:val="20"/>
-              </w:rPr>
-              <w:t>”</w:t>
-            </w:r>
-            <w:r>
-              <w:rPr>
-                <w:rFonts w:asciiTheme="minorHAnsi" w:hAnsiTheme="minorHAnsi" w:cstheme="minorHAnsi"/>
-                <w:sz w:val="20"/>
-                <w:szCs w:val="20"/>
-              </w:rPr>
-              <w:t xml:space="preserve">, </w:t>
-            </w:r>
-            <w:proofErr w:type="spellStart"/>
-            <w:r>
-              <w:rPr>
-                <w:rFonts w:asciiTheme="minorHAnsi" w:hAnsiTheme="minorHAnsi" w:cstheme="minorHAnsi"/>
-                <w:sz w:val="20"/>
-                <w:szCs w:val="20"/>
-              </w:rPr>
-              <w:t>releaseDate</w:t>
-            </w:r>
-            <w:proofErr w:type="spellEnd"/>
-            <w:r>
-              <w:rPr>
-                <w:rFonts w:asciiTheme="minorHAnsi" w:hAnsiTheme="minorHAnsi" w:cstheme="minorHAnsi"/>
-                <w:sz w:val="20"/>
-                <w:szCs w:val="20"/>
-              </w:rPr>
-              <w:t xml:space="preserve"> = “1986-5-15”, </w:t>
-            </w:r>
-            <w:r>
-              <w:rPr>
-                <w:rFonts w:asciiTheme="minorHAnsi" w:hAnsiTheme="minorHAnsi" w:cstheme="minorHAnsi"/>
-                <w:sz w:val="20"/>
-                <w:szCs w:val="20"/>
-              </w:rPr>
-              <w:t xml:space="preserve">id = 500, </w:t>
-            </w:r>
-            <w:r>
-              <w:rPr>
-                <w:rFonts w:asciiTheme="minorHAnsi" w:hAnsiTheme="minorHAnsi" w:cstheme="minorHAnsi"/>
-                <w:sz w:val="20"/>
-                <w:szCs w:val="20"/>
-              </w:rPr>
-              <w:t>poster = “poster.jpeg”</w:t>
+              <w:t xml:space="preserve"> = “1986-5-15”, id = 500, poster = “poster.jpeg”</w:t>
             </w:r>
             <w:r>
               <w:rPr>
@@ -7739,15 +7694,7 @@
                 <w:sz w:val="20"/>
                 <w:szCs w:val="20"/>
               </w:rPr>
-              <w:t>r</w:t>
-            </w:r>
-            <w:r>
-              <w:rPr>
-                <w:rFonts w:asciiTheme="minorHAnsi" w:hAnsiTheme="minorHAnsi" w:cstheme="minorHAnsi"/>
-                <w:sz w:val="20"/>
-                <w:szCs w:val="20"/>
-              </w:rPr>
-              <w:t>esult.readString</w:t>
+              <w:t>result.readString</w:t>
             </w:r>
             <w:proofErr w:type="spellEnd"/>
             <w:r>
@@ -7756,15 +7703,7 @@
                 <w:sz w:val="20"/>
                 <w:szCs w:val="20"/>
               </w:rPr>
-              <w:t>() =  “Top Gun”</w:t>
-            </w:r>
-            <w:r>
-              <w:rPr>
-                <w:rFonts w:asciiTheme="minorHAnsi" w:hAnsiTheme="minorHAnsi" w:cstheme="minorHAnsi"/>
-                <w:sz w:val="20"/>
-                <w:szCs w:val="20"/>
-              </w:rPr>
-              <w:t xml:space="preserve">, </w:t>
+              <w:t xml:space="preserve">() =  “Top Gun”, </w:t>
             </w:r>
             <w:proofErr w:type="spellStart"/>
             <w:r>
@@ -7773,15 +7712,7 @@
                 <w:sz w:val="20"/>
                 <w:szCs w:val="20"/>
               </w:rPr>
-              <w:t>res</w:t>
-            </w:r>
-            <w:r>
-              <w:rPr>
-                <w:rFonts w:asciiTheme="minorHAnsi" w:hAnsiTheme="minorHAnsi" w:cstheme="minorHAnsi"/>
-                <w:sz w:val="20"/>
-                <w:szCs w:val="20"/>
-              </w:rPr>
-              <w:t>ult.readString</w:t>
+              <w:t>result.readString</w:t>
             </w:r>
             <w:proofErr w:type="spellEnd"/>
             <w:r>
@@ -7790,15 +7721,7 @@
                 <w:sz w:val="20"/>
                 <w:szCs w:val="20"/>
               </w:rPr>
-              <w:t>() =  “1986-5-15”</w:t>
-            </w:r>
-            <w:r>
-              <w:rPr>
-                <w:rFonts w:asciiTheme="minorHAnsi" w:hAnsiTheme="minorHAnsi" w:cstheme="minorHAnsi"/>
-                <w:sz w:val="20"/>
-                <w:szCs w:val="20"/>
-              </w:rPr>
-              <w:t xml:space="preserve">, </w:t>
+              <w:t xml:space="preserve">() =  “1986-5-15”, </w:t>
             </w:r>
             <w:proofErr w:type="spellStart"/>
             <w:r>
@@ -7834,15 +7757,7 @@
                 <w:sz w:val="20"/>
                 <w:szCs w:val="20"/>
               </w:rPr>
-              <w:t>() =”poster.jpeg”</w:t>
-            </w:r>
-            <w:r>
-              <w:rPr>
-                <w:rFonts w:asciiTheme="minorHAnsi" w:hAnsiTheme="minorHAnsi" w:cstheme="minorHAnsi"/>
-                <w:sz w:val="20"/>
-                <w:szCs w:val="20"/>
-              </w:rPr>
-              <w:t xml:space="preserve">, </w:t>
+              <w:t xml:space="preserve">() =”poster.jpeg”, </w:t>
             </w:r>
             <w:proofErr w:type="spellStart"/>
             <w:r>
@@ -8136,23 +8051,7 @@
                 <w:sz w:val="20"/>
                 <w:szCs w:val="20"/>
               </w:rPr>
-              <w:t xml:space="preserve"> = </w:t>
-            </w:r>
-            <w:r>
-              <w:rPr>
-                <w:rFonts w:asciiTheme="minorHAnsi" w:hAnsiTheme="minorHAnsi" w:cstheme="minorHAnsi"/>
-                <w:sz w:val="20"/>
-                <w:szCs w:val="20"/>
-              </w:rPr>
-              <w:t>1986-5-15</w:t>
-            </w:r>
-            <w:r>
-              <w:rPr>
-                <w:rFonts w:asciiTheme="minorHAnsi" w:hAnsiTheme="minorHAnsi" w:cstheme="minorHAnsi"/>
-                <w:sz w:val="20"/>
-                <w:szCs w:val="20"/>
-              </w:rPr>
-              <w:t xml:space="preserve">, </w:t>
+              <w:t xml:space="preserve"> = 1986-5-15, </w:t>
             </w:r>
             <w:proofErr w:type="spellStart"/>
             <w:r>
@@ -9626,23 +9525,7 @@
                 <w:sz w:val="20"/>
                 <w:szCs w:val="20"/>
               </w:rPr>
-              <w:t xml:space="preserve"> object with the following relations: </w:t>
-            </w:r>
-            <w:r>
-              <w:rPr>
-                <w:rFonts w:asciiTheme="minorHAnsi" w:hAnsiTheme="minorHAnsi" w:cstheme="minorHAnsi"/>
-                <w:sz w:val="20"/>
-                <w:szCs w:val="20"/>
-              </w:rPr>
-              <w:t>adult = 0, name = “Tom Cruise”, id = 500, popularity = 5 and profile = “profile.jpeg”</w:t>
-            </w:r>
-            <w:r>
-              <w:rPr>
-                <w:rFonts w:asciiTheme="minorHAnsi" w:hAnsiTheme="minorHAnsi" w:cstheme="minorHAnsi"/>
-                <w:sz w:val="20"/>
-                <w:szCs w:val="20"/>
-              </w:rPr>
-              <w:t xml:space="preserve"> </w:t>
+              <w:t xml:space="preserve"> object with the following relations: adult = 0, name = “Tom Cruise”, id = 500, popularity = 5 and profile = “profile.jpeg” </w:t>
             </w:r>
           </w:p>
         </w:tc>
@@ -9810,31 +9693,7 @@
                 <w:sz w:val="20"/>
                 <w:szCs w:val="20"/>
               </w:rPr>
-              <w:t>MovieS</w:t>
-            </w:r>
-            <w:r>
-              <w:rPr>
-                <w:rFonts w:asciiTheme="minorHAnsi" w:hAnsiTheme="minorHAnsi" w:cstheme="minorHAnsi"/>
-                <w:sz w:val="20"/>
-                <w:szCs w:val="20"/>
-              </w:rPr>
-              <w:t>ea</w:t>
-            </w:r>
-            <w:r>
-              <w:rPr>
-                <w:rFonts w:asciiTheme="minorHAnsi" w:hAnsiTheme="minorHAnsi" w:cstheme="minorHAnsi"/>
-                <w:sz w:val="20"/>
-                <w:szCs w:val="20"/>
-              </w:rPr>
-              <w:t>r</w:t>
-            </w:r>
-            <w:r>
-              <w:rPr>
-                <w:rFonts w:asciiTheme="minorHAnsi" w:hAnsiTheme="minorHAnsi" w:cstheme="minorHAnsi"/>
-                <w:sz w:val="20"/>
-                <w:szCs w:val="20"/>
-              </w:rPr>
-              <w:t>chModel’s</w:t>
+              <w:t>MovieSearchModel’s</w:t>
             </w:r>
             <w:proofErr w:type="spellEnd"/>
             <w:r>
@@ -9852,15 +9711,7 @@
                 <w:sz w:val="20"/>
                 <w:szCs w:val="20"/>
               </w:rPr>
-              <w:t>synchronousMovieS</w:t>
-            </w:r>
-            <w:r>
-              <w:rPr>
-                <w:rFonts w:asciiTheme="minorHAnsi" w:hAnsiTheme="minorHAnsi" w:cstheme="minorHAnsi"/>
-                <w:sz w:val="20"/>
-                <w:szCs w:val="20"/>
-              </w:rPr>
-              <w:t>earch</w:t>
+              <w:t>synchronousMovieSearch</w:t>
             </w:r>
             <w:proofErr w:type="spellEnd"/>
             <w:r>
@@ -9974,15 +9825,7 @@
                 <w:sz w:val="20"/>
                 <w:szCs w:val="20"/>
               </w:rPr>
-              <w:t xml:space="preserve"> object with the following relations: </w:t>
-            </w:r>
-            <w:r>
-              <w:rPr>
-                <w:rFonts w:asciiTheme="minorHAnsi" w:hAnsiTheme="minorHAnsi" w:cstheme="minorHAnsi"/>
-                <w:sz w:val="20"/>
-                <w:szCs w:val="20"/>
-              </w:rPr>
-              <w:t xml:space="preserve">adult = false, title = “Top Gun”, id = 500, </w:t>
+              <w:t xml:space="preserve"> object with the following relations: adult = false, title = “Top Gun”, id = 500, </w:t>
             </w:r>
             <w:proofErr w:type="spellStart"/>
             <w:r>
@@ -10230,15 +10073,7 @@
                 <w:sz w:val="20"/>
                 <w:szCs w:val="20"/>
               </w:rPr>
-              <w:t>ctorSearch</w:t>
-            </w:r>
-            <w:r>
-              <w:rPr>
-                <w:rFonts w:asciiTheme="minorHAnsi" w:hAnsiTheme="minorHAnsi" w:cstheme="minorHAnsi"/>
-                <w:sz w:val="20"/>
-                <w:szCs w:val="20"/>
-              </w:rPr>
-              <w:t>Model’s</w:t>
+              <w:t>ctorSearchModel’s</w:t>
             </w:r>
             <w:proofErr w:type="spellEnd"/>
             <w:r>
@@ -10370,15 +10205,7 @@
                 <w:sz w:val="20"/>
                 <w:szCs w:val="20"/>
               </w:rPr>
-              <w:t xml:space="preserve"> object with the following relations: </w:t>
-            </w:r>
-            <w:r>
-              <w:rPr>
-                <w:rFonts w:asciiTheme="minorHAnsi" w:hAnsiTheme="minorHAnsi" w:cstheme="minorHAnsi"/>
-                <w:sz w:val="20"/>
-                <w:szCs w:val="20"/>
-              </w:rPr>
-              <w:t xml:space="preserve">adult = false, title = “Top Gun”, id = 500, </w:t>
+              <w:t xml:space="preserve"> object with the following relations: adult = false, title = “Top Gun”, id = 500, </w:t>
             </w:r>
             <w:proofErr w:type="spellStart"/>
             <w:r>
@@ -10795,23 +10622,7 @@
                 <w:sz w:val="20"/>
                 <w:szCs w:val="20"/>
               </w:rPr>
-              <w:t>Receive Data (Dual Model &gt; Movie</w:t>
-            </w:r>
-            <w:r>
-              <w:rPr>
-                <w:rFonts w:asciiTheme="minorHAnsi" w:hAnsiTheme="minorHAnsi" w:cstheme="minorHAnsi"/>
-                <w:sz w:val="20"/>
-                <w:szCs w:val="20"/>
-              </w:rPr>
-              <w:t xml:space="preserve"> </w:t>
-            </w:r>
-            <w:r>
-              <w:rPr>
-                <w:rFonts w:asciiTheme="minorHAnsi" w:hAnsiTheme="minorHAnsi" w:cstheme="minorHAnsi"/>
-                <w:sz w:val="20"/>
-                <w:szCs w:val="20"/>
-              </w:rPr>
-              <w:t>Search)</w:t>
+              <w:t>Receive Data (Dual Model &gt; Movie Search)</w:t>
             </w:r>
           </w:p>
         </w:tc>
@@ -10846,31 +10657,7 @@
                 <w:sz w:val="20"/>
                 <w:szCs w:val="20"/>
               </w:rPr>
-              <w:t>Enter</w:t>
-            </w:r>
-            <w:r>
-              <w:rPr>
-                <w:rFonts w:asciiTheme="minorHAnsi" w:hAnsiTheme="minorHAnsi" w:cstheme="minorHAnsi"/>
-                <w:sz w:val="20"/>
-                <w:szCs w:val="20"/>
-              </w:rPr>
-              <w:t xml:space="preserve"> “Top Gun” into the search bar</w:t>
-            </w:r>
-            <w:r>
-              <w:rPr>
-                <w:rFonts w:asciiTheme="minorHAnsi" w:hAnsiTheme="minorHAnsi" w:cstheme="minorHAnsi"/>
-                <w:sz w:val="20"/>
-                <w:szCs w:val="20"/>
-              </w:rPr>
-              <w:t xml:space="preserve"> as a movie search</w:t>
-            </w:r>
-            <w:r>
-              <w:rPr>
-                <w:rFonts w:asciiTheme="minorHAnsi" w:hAnsiTheme="minorHAnsi" w:cstheme="minorHAnsi"/>
-                <w:sz w:val="20"/>
-                <w:szCs w:val="20"/>
-              </w:rPr>
-              <w:t>.</w:t>
+              <w:t>Enter “Top Gun” into the search bar as a movie search.</w:t>
             </w:r>
           </w:p>
         </w:tc>
@@ -11164,8 +10951,6 @@
               </w:rPr>
               <w:t xml:space="preserve"> there, the actor search is successfully receiving data from the dual model.</w:t>
             </w:r>
-            <w:bookmarkStart w:id="1" w:name="_GoBack"/>
-            <w:bookmarkEnd w:id="1"/>
           </w:p>
         </w:tc>
         <w:tc>
@@ -12614,7 +12399,7 @@
       <w:r>
         <w:rPr>
           <w:noProof/>
-          <w:lang w:eastAsia="en-US" w:bidi="ar-SA"/>
+          <w:lang w:eastAsia="ja-JP" w:bidi="ar-SA"/>
         </w:rPr>
         <w:drawing>
           <wp:inline distT="0" distB="0" distL="0" distR="0">
@@ -12678,7 +12463,7 @@
       <w:r>
         <w:rPr>
           <w:noProof/>
-          <w:lang w:eastAsia="en-US" w:bidi="ar-SA"/>
+          <w:lang w:eastAsia="ja-JP" w:bidi="ar-SA"/>
         </w:rPr>
         <w:lastRenderedPageBreak/>
         <w:drawing>
@@ -12743,7 +12528,7 @@
       <w:r>
         <w:rPr>
           <w:noProof/>
-          <w:lang w:eastAsia="en-US" w:bidi="ar-SA"/>
+          <w:lang w:eastAsia="ja-JP" w:bidi="ar-SA"/>
         </w:rPr>
         <w:drawing>
           <wp:inline distT="0" distB="0" distL="0" distR="0">
@@ -12807,7 +12592,7 @@
       <w:r>
         <w:rPr>
           <w:noProof/>
-          <w:lang w:eastAsia="en-US" w:bidi="ar-SA"/>
+          <w:lang w:eastAsia="ja-JP" w:bidi="ar-SA"/>
         </w:rPr>
         <w:drawing>
           <wp:inline distT="0" distB="0" distL="0" distR="0">
@@ -14820,7 +14605,7 @@
 </file>
 
 <file path=customXml/itemProps1.xml><?xml version="1.0" encoding="utf-8"?>
-<ds:datastoreItem xmlns:ds="http://schemas.openxmlformats.org/officeDocument/2006/customXml" ds:itemID="{E099E537-D5CC-4EC3-9A54-EB2A98225CFF}">
+<ds:datastoreItem xmlns:ds="http://schemas.openxmlformats.org/officeDocument/2006/customXml" ds:itemID="{D7F53EEF-E606-4DD3-AD53-69548BF8F33D}">
   <ds:schemaRefs>
     <ds:schemaRef ds:uri="http://schemas.openxmlformats.org/officeDocument/2006/bibliography"/>
   </ds:schemaRefs>

</xml_diff>

<commit_message>
Modified documentation with up to date information.
There is no SQL in this project.
</commit_message>
<xml_diff>
--- a/doc/TeamDocumentation.docx
+++ b/doc/TeamDocumentation.docx
@@ -838,6 +838,9 @@
         <w:t>ant network permissions granted</w:t>
       </w:r>
       <w:r>
+        <w:t xml:space="preserve"> and disk permissions for caching results</w:t>
+      </w:r>
+      <w:r>
         <w:t>.</w:t>
       </w:r>
     </w:p>
@@ -863,7 +866,19 @@
         <w:spacing w:line="480" w:lineRule="auto"/>
       </w:pPr>
       <w:r>
-        <w:t>This project will primarily be developed in Java with JSON.</w:t>
+        <w:t xml:space="preserve">This project will primarily be developed in Java </w:t>
+      </w:r>
+      <w:r>
+        <w:t xml:space="preserve">using the Android SDK </w:t>
+      </w:r>
+      <w:r>
+        <w:t xml:space="preserve">with </w:t>
+      </w:r>
+      <w:r>
+        <w:t xml:space="preserve">network requests formatted in </w:t>
+      </w:r>
+      <w:r>
+        <w:t>JSON.</w:t>
       </w:r>
     </w:p>
     <w:p>
@@ -900,7 +915,13 @@
       </w:r>
       <w:proofErr w:type="spellEnd"/>
       <w:r>
-        <w:t xml:space="preserve"> servers are operational when the application is in use. Included in this is that the servers are assumed to return good and accurate responses to queries.</w:t>
+        <w:t xml:space="preserve"> servers are operational when the application is in use. Included in this is that the servers are assumed to return good and accurate responses to queries</w:t>
+      </w:r>
+      <w:r>
+        <w:t xml:space="preserve"> within a reasonable amount of time</w:t>
+      </w:r>
+      <w:r>
+        <w:t>.</w:t>
       </w:r>
     </w:p>
     <w:p>
@@ -942,7 +963,22 @@
         <w:spacing w:line="480" w:lineRule="auto"/>
       </w:pPr>
       <w:r>
-        <w:t>We will be using Java with JSON for querying external databases, XML for generating the UI, and MySQL for storing persistent user data in a local database. The development will be done in the Eclipse IDE with Android SDK.</w:t>
+        <w:t xml:space="preserve">We will be using Java with </w:t>
+      </w:r>
+      <w:r>
+        <w:t xml:space="preserve">the Android SDK, using </w:t>
+      </w:r>
+      <w:r>
+        <w:t>JSON for querying external databases,</w:t>
+      </w:r>
+      <w:r>
+        <w:t xml:space="preserve"> and XML for generating the user interface</w:t>
+      </w:r>
+      <w:r>
+        <w:t xml:space="preserve">. The development will be done in the Eclipse IDE with Android </w:t>
+      </w:r>
+      <w:r>
+        <w:t>ADT plugin.</w:t>
       </w:r>
     </w:p>
     <w:p>
@@ -1242,7 +1278,43 @@
         <w:rPr>
           <w:bCs/>
         </w:rPr>
-        <w:t xml:space="preserve"> base URL) that they wish to download, and the Image Model fetches this image, caches it, and returns it.</w:t>
+        <w:t xml:space="preserve"> base URL) </w:t>
+      </w:r>
+      <w:r>
+        <w:rPr>
+          <w:bCs/>
+        </w:rPr>
+        <w:t>along with a set of preferred dimensions that they wish to download.  T</w:t>
+      </w:r>
+      <w:r>
+        <w:rPr>
+          <w:bCs/>
+        </w:rPr>
+        <w:t xml:space="preserve">he Image Model </w:t>
+      </w:r>
+      <w:r>
+        <w:rPr>
+          <w:bCs/>
+        </w:rPr>
+        <w:t>determines the optimal size, fetches the</w:t>
+      </w:r>
+      <w:r>
+        <w:rPr>
+          <w:bCs/>
+        </w:rPr>
+        <w:t xml:space="preserve"> image, caches it</w:t>
+      </w:r>
+      <w:r>
+        <w:rPr>
+          <w:bCs/>
+        </w:rPr>
+        <w:t xml:space="preserve"> in memory and on disk</w:t>
+      </w:r>
+      <w:r>
+        <w:rPr>
+          <w:bCs/>
+        </w:rPr>
+        <w:t>, and returns it.</w:t>
       </w:r>
     </w:p>
     <w:p>
@@ -1376,6 +1448,12 @@
           <w:bCs/>
         </w:rPr>
         <w:t xml:space="preserve"> Model only searches for a list of names.</w:t>
+      </w:r>
+      <w:r>
+        <w:rPr>
+          <w:bCs/>
+        </w:rPr>
+        <w:t xml:space="preserve"> There is also a DualModel which consists of a Movie Search Model and an Actor Search Model, allowing for ease of switching minimizing overhead for activities that use it.</w:t>
       </w:r>
     </w:p>
     <w:p>
@@ -1770,7 +1848,6 @@
         <w:spacing w:line="100" w:lineRule="atLeast"/>
         <w:jc w:val="center"/>
       </w:pPr>
-      <w:bookmarkStart w:id="1" w:name="_GoBack"/>
       <w:r>
         <w:rPr>
           <w:noProof/>
@@ -1825,7 +1902,6 @@
           </wp:inline>
         </w:drawing>
       </w:r>
-      <w:bookmarkEnd w:id="1"/>
     </w:p>
     <w:p>
       <w:pPr>
@@ -1949,14 +2025,32 @@
         <w:t xml:space="preserve"> and filtered based on the users selections on the Filter Page.</w:t>
       </w:r>
       <w:r>
-        <w:t xml:space="preserve"> For each film found, a movie poster is displayed if available and beside it the title and release date, if available, of the film.</w:t>
-      </w:r>
-      <w:r>
-        <w:t xml:space="preserve"> Tapping any entry on this page will take the user to the Details Page (Section 3.3.5). Filters can be applied on this page </w:t>
+        <w:t xml:space="preserve"> For each film found, a movie poster is displayed if avail</w:t>
+      </w:r>
+      <w:r>
+        <w:t>able and beside it the title,</w:t>
+      </w:r>
+      <w:r>
+        <w:t xml:space="preserve"> release date, if available, </w:t>
+      </w:r>
+      <w:r>
+        <w:t xml:space="preserve">and average rating </w:t>
+      </w:r>
+      <w:r>
+        <w:t>of the film.</w:t>
+      </w:r>
+      <w:r>
+        <w:t xml:space="preserve"> Tapping any entry on this page will take the user to the Details Page (Section 3.3.5). Filters can be </w:t>
       </w:r>
       <w:r>
         <w:lastRenderedPageBreak/>
-        <w:t>using the button on the bottom left (See section 3.3.4), and a selector for actor or movie searching is present, as well as a button to initiate a new search. Performing a new search with an actor will take the user to the Actor Results (Section 3.3.3).</w:t>
+        <w:t>applied on this page usi</w:t>
+      </w:r>
+      <w:r>
+        <w:t>ng the button on the bottom right</w:t>
+      </w:r>
+      <w:r>
+        <w:t xml:space="preserve"> (See section 3.3.4), and a selector for actor or movie searching is present, as well as a button to initiate a new search. Performing a new search with an actor will take the user to the Actor Results (Section 3.3.3).</w:t>
       </w:r>
     </w:p>
     <w:p>
@@ -2057,20 +2151,18 @@
         <w:spacing w:line="480" w:lineRule="auto"/>
       </w:pPr>
       <w:r>
-        <w:t xml:space="preserve">The Actor Search Results page is a list of actors found for a search term. Displayed is only the actor’s </w:t>
+        <w:t xml:space="preserve">The Actor Search Results page is a list of actors found for a search term. Displayed is </w:t>
+      </w:r>
+      <w:r>
+        <w:t xml:space="preserve">the actor’s name </w:t>
       </w:r>
       <w:r>
         <w:lastRenderedPageBreak/>
-        <w:t>name. Tapping any actor will take the user to Search Results (Section 3.3.2) with results of films the selected actor has been in. Otherwise, this page is identical to the Search Results page (3.3.2).</w:t>
-      </w:r>
-    </w:p>
-    <w:p>
-      <w:pPr>
-        <w:spacing w:line="100" w:lineRule="atLeast"/>
-        <w:rPr>
-          <w:b/>
-        </w:rPr>
-      </w:pPr>
+        <w:t>as well as a profile picture of the actor, if available.</w:t>
+      </w:r>
+      <w:r>
+        <w:t xml:space="preserve"> Tapping any actor will take the user to Search Results (Section 3.3.2) with results of films the selected actor has been in. Otherwise, this page is identical to the Search Results page (3.3.2).</w:t>
+      </w:r>
     </w:p>
     <w:p>
       <w:pPr>
@@ -2206,11 +2298,8 @@
         <w:spacing w:line="480" w:lineRule="auto"/>
       </w:pPr>
       <w:r>
-        <w:t xml:space="preserve">On the Filter Page, the user can set up what filters they wish to use when searching. There are generally </w:t>
-      </w:r>
-      <w:r>
         <w:lastRenderedPageBreak/>
-        <w:t xml:space="preserve">three types of filter that can be applied: the cast filter, vote filters or date filters. The cast filter allows the user to exclude films that a selected actor has appeared in. This selection is made using the Actor Search Results (Section 3.3.3, this is a feature not described there). The vote filters allow the user to only see a film that has a rating in a range that they specify or that has at least a specified number of votes. Date filters allow the user to select to only see films </w:t>
+        <w:t xml:space="preserve">On the Filter Page, the user can set up what filters they wish to use when searching. There are generally three types of filter that can be applied: the cast filter, vote filters or date filters. The cast filter allows the user to exclude films that a selected actor has appeared in. This selection is made using the Actor Search Results (Section 3.3.3, this is a feature not described there). The vote filters allow the user to only see a film that has a rating in a range that they specify or that has at least a specified number of votes. Date filters allow the user to select to only see films </w:t>
       </w:r>
       <w:r>
         <w:t>released in the past month, three months or year. The user can also specify a range of dates to see films from.</w:t>
@@ -2345,7 +2434,13 @@
       </w:r>
       <w:proofErr w:type="gramEnd"/>
       <w:r>
-        <w:t xml:space="preserve"> the Java Programming Language. The code segments written in MySQL, JSON, and XML should follow the W3C standards </w:t>
+        <w:t xml:space="preserve"> the Java Programming Language. Th</w:t>
+      </w:r>
+      <w:r>
+        <w:t>e code segments written in JSON</w:t>
+      </w:r>
+      <w:r>
+        <w:t xml:space="preserve"> and XML should follow the W3C standards </w:t>
       </w:r>
       <w:r>
         <w:rPr>
@@ -2580,28 +2675,6 @@
       <w:pPr>
         <w:spacing w:line="240" w:lineRule="auto"/>
       </w:pPr>
-    </w:p>
-    <w:p>
-      <w:pPr>
-        <w:spacing w:line="240" w:lineRule="auto"/>
-      </w:pPr>
-      <w:r>
-        <w:t>MySQL Example</w:t>
-      </w:r>
-    </w:p>
-    <w:p>
-      <w:pPr>
-        <w:spacing w:line="240" w:lineRule="auto"/>
-      </w:pPr>
-      <w:r>
-        <w:t>SELECT * FROM Actors WHERE Name=’Tom Cruise’</w:t>
-      </w:r>
-      <w:r>
-        <w:br/>
-      </w:r>
-      <w:r>
-        <w:br/>
-      </w:r>
       <w:r>
         <w:br/>
         <w:t>JSON Example</w:t>
@@ -2645,7 +2718,21 @@
       </w:r>
       <w:r>
         <w:tab/>
-        <w:t>&lt;name&gt;Alex&lt;/name&gt;</w:t>
+        <w:t>&lt;name</w:t>
+      </w:r>
+      <w:r>
+        <w:t xml:space="preserve"> type=”</w:t>
+      </w:r>
+      <w:proofErr w:type="spellStart"/>
+      <w:r>
+        <w:t>first_name</w:t>
+      </w:r>
+      <w:proofErr w:type="spellEnd"/>
+      <w:r>
+        <w:t>”</w:t>
+      </w:r>
+      <w:r>
+        <w:t>&gt;Alex&lt;/name&gt;</w:t>
       </w:r>
     </w:p>
     <w:p>
@@ -2668,6 +2755,26 @@
         <w:br/>
         <w:t>&lt;/Example&gt;</w:t>
       </w:r>
+    </w:p>
+    <w:p>
+      <w:pPr>
+        <w:spacing w:line="480" w:lineRule="auto"/>
+        <w:rPr>
+          <w:b/>
+          <w:sz w:val="32"/>
+          <w:szCs w:val="32"/>
+        </w:rPr>
+      </w:pPr>
+    </w:p>
+    <w:p>
+      <w:pPr>
+        <w:spacing w:line="480" w:lineRule="auto"/>
+        <w:rPr>
+          <w:b/>
+          <w:sz w:val="32"/>
+          <w:szCs w:val="32"/>
+        </w:rPr>
+      </w:pPr>
     </w:p>
     <w:p>
       <w:pPr>
@@ -12698,6 +12805,8 @@
         </w:rPr>
         <w:t>Sources</w:t>
       </w:r>
+      <w:bookmarkStart w:id="1" w:name="_GoBack"/>
+      <w:bookmarkEnd w:id="1"/>
     </w:p>
     <w:p>
       <w:pPr>
@@ -14605,7 +14714,7 @@
 </file>
 
 <file path=customXml/itemProps1.xml><?xml version="1.0" encoding="utf-8"?>
-<ds:datastoreItem xmlns:ds="http://schemas.openxmlformats.org/officeDocument/2006/customXml" ds:itemID="{D7F53EEF-E606-4DD3-AD53-69548BF8F33D}">
+<ds:datastoreItem xmlns:ds="http://schemas.openxmlformats.org/officeDocument/2006/customXml" ds:itemID="{4C76320C-DBE4-475C-AEAC-32EBACC72F50}">
   <ds:schemaRefs>
     <ds:schemaRef ds:uri="http://schemas.openxmlformats.org/officeDocument/2006/bibliography"/>
   </ds:schemaRefs>

</xml_diff>